<commit_message>
Documented NEAT mit Parameter
</commit_message>
<xml_diff>
--- a/documentation/LUNAR_Documentation.docx
+++ b/documentation/LUNAR_Documentation.docx
@@ -239,16 +239,8 @@
         <w:rPr>
           <w:b/>
         </w:rPr>
-        <w:t xml:space="preserve">Höhere Technische Bundeslehr- und Versuchsanstalt </w:t>
-      </w:r>
-      <w:proofErr w:type="spellStart"/>
-      <w:r>
-        <w:rPr>
-          <w:b/>
-        </w:rPr>
-        <w:t>Anichstraße</w:t>
-      </w:r>
-      <w:proofErr w:type="spellEnd"/>
+        <w:t>Höhere Technische Bundeslehr- und Versuchsanstalt Anichstraße</w:t>
+      </w:r>
     </w:p>
     <w:p>
       <w:pPr>
@@ -851,63 +843,35 @@
         <w:rPr>
           <w:color w:val="0000FF"/>
         </w:rPr>
-        <w:t>Text: kurze Zusammenfassung der Diplomarbeit (</w:t>
-      </w:r>
-      <w:proofErr w:type="spellStart"/>
-      <w:r>
+        <w:t>Text: kurze Zusammenfassung der Diplomarbeit (max ½ Seite)</w:t>
+      </w:r>
+    </w:p>
+    <w:p>
+      <w:pPr>
+        <w:pStyle w:val="Text"/>
+        <w:rPr>
+          <w:b/>
+        </w:rPr>
+      </w:pPr>
+      <w:r>
+        <w:rPr>
+          <w:b/>
+        </w:rPr>
+        <w:t>Abstract</w:t>
+      </w:r>
+    </w:p>
+    <w:p>
+      <w:pPr>
+        <w:pStyle w:val="Text"/>
         <w:rPr>
           <w:color w:val="0000FF"/>
         </w:rPr>
-        <w:t>max</w:t>
-      </w:r>
-      <w:proofErr w:type="spellEnd"/>
+      </w:pPr>
       <w:r>
         <w:rPr>
           <w:color w:val="0000FF"/>
         </w:rPr>
-        <w:t xml:space="preserve"> ½ Seite)</w:t>
-      </w:r>
-    </w:p>
-    <w:p>
-      <w:pPr>
-        <w:pStyle w:val="Text"/>
-        <w:rPr>
-          <w:b/>
-        </w:rPr>
-      </w:pPr>
-      <w:r>
-        <w:rPr>
-          <w:b/>
-        </w:rPr>
-        <w:t>Abstract</w:t>
-      </w:r>
-    </w:p>
-    <w:p>
-      <w:pPr>
-        <w:pStyle w:val="Text"/>
-        <w:rPr>
-          <w:color w:val="0000FF"/>
-        </w:rPr>
-      </w:pPr>
-      <w:r>
-        <w:rPr>
-          <w:color w:val="0000FF"/>
-        </w:rPr>
-        <w:t>Text: kurze Zusammenfassung der Diplomarbeit (</w:t>
-      </w:r>
-      <w:proofErr w:type="spellStart"/>
-      <w:r>
-        <w:rPr>
-          <w:color w:val="0000FF"/>
-        </w:rPr>
-        <w:t>max</w:t>
-      </w:r>
-      <w:proofErr w:type="spellEnd"/>
-      <w:r>
-        <w:rPr>
-          <w:color w:val="0000FF"/>
-        </w:rPr>
-        <w:t xml:space="preserve"> ½ Seite)</w:t>
+        <w:t>Text: kurze Zusammenfassung der Diplomarbeit (max ½ Seite)</w:t>
       </w:r>
     </w:p>
     <w:p>
@@ -1070,15 +1034,7 @@
         <w:t xml:space="preserve">Der Sperrvermerk </w:t>
       </w:r>
       <w:r>
-        <w:t xml:space="preserve">wird dann ins Dokument eingebunden, wenn die Auftraggeberin, der Auftraggeber dies aus verständlichen Gründen vorgibt. WENN ein Sperrvermerk notwendig ist, dann werden die Seiten, die es betrifft in der Bibliotheksversion NICHT in die DA eingebunden (Vorgabe der HTL </w:t>
-      </w:r>
-      <w:proofErr w:type="spellStart"/>
-      <w:r>
-        <w:t>Anichstraße</w:t>
-      </w:r>
-      <w:proofErr w:type="spellEnd"/>
-      <w:r>
-        <w:t xml:space="preserve">), die Seiten bleiben LEER, damit beugen wir vor, dass ein gesperrtes Exemplar versehentlich öffentlich ausgegeben werden kann. Die Betreuerin, der Betreuer benötigen für die Notenfindung ein vollständiges Dokument. </w:t>
+        <w:t xml:space="preserve">wird dann ins Dokument eingebunden, wenn die Auftraggeberin, der Auftraggeber dies aus verständlichen Gründen vorgibt. WENN ein Sperrvermerk notwendig ist, dann werden die Seiten, die es betrifft in der Bibliotheksversion NICHT in die DA eingebunden (Vorgabe der HTL Anichstraße), die Seiten bleiben LEER, damit beugen wir vor, dass ein gesperrtes Exemplar versehentlich öffentlich ausgegeben werden kann. Die Betreuerin, der Betreuer benötigen für die Notenfindung ein vollständiges Dokument. </w:t>
       </w:r>
     </w:p>
     <w:p>
@@ -3650,23 +3606,7 @@
           <w:color w:val="0066FF"/>
           <w:szCs w:val="28"/>
         </w:rPr>
-        <w:t xml:space="preserve">Mithilfe der folgenden Messungen wird die Funktionalität der selbstgebauten Hardware geprüft. (Nicht: Ich habe Messungen </w:t>
-      </w:r>
-      <w:proofErr w:type="spellStart"/>
-      <w:r>
-        <w:rPr>
-          <w:color w:val="0066FF"/>
-          <w:szCs w:val="28"/>
-        </w:rPr>
-        <w:t>dürchgeführt</w:t>
-      </w:r>
-      <w:proofErr w:type="spellEnd"/>
-      <w:r>
-        <w:rPr>
-          <w:color w:val="0066FF"/>
-          <w:szCs w:val="28"/>
-        </w:rPr>
-        <w:t>…)</w:t>
+        <w:t>Mithilfe der folgenden Messungen wird die Funktionalität der selbstgebauten Hardware geprüft. (Nicht: Ich habe Messungen dürchgeführt…)</w:t>
       </w:r>
     </w:p>
     <w:p>
@@ -3865,15 +3805,7 @@
       <w:bookmarkStart w:id="34" w:name="_Toc200467196"/>
       <w:r>
         <w:lastRenderedPageBreak/>
-        <w:t xml:space="preserve">Dokumentation </w:t>
-      </w:r>
-      <w:proofErr w:type="spellStart"/>
-      <w:r>
-        <w:t>Schüler:in</w:t>
-      </w:r>
-      <w:proofErr w:type="spellEnd"/>
-      <w:r>
-        <w:t xml:space="preserve"> 1: </w:t>
+        <w:t xml:space="preserve">Dokumentation Schüler:in 1: </w:t>
       </w:r>
       <w:r>
         <w:rPr>
@@ -3900,48 +3832,1431 @@
       <w:pPr>
         <w:pStyle w:val="berschrift2"/>
       </w:pPr>
-      <w:bookmarkStart w:id="35" w:name="_Toc200467197"/>
-      <w:bookmarkStart w:id="36" w:name="_Ref210464602"/>
-      <w:bookmarkStart w:id="37" w:name="_Ref210468443"/>
-      <w:r>
-        <w:t>Eigene</w:t>
-      </w:r>
-      <w:r>
-        <w:t xml:space="preserve"> D</w:t>
-      </w:r>
-      <w:r>
-        <w:t>okumentation</w:t>
-      </w:r>
-    </w:p>
-    <w:p>
-      <w:r>
-        <w:t>Ich habe das so gemacht weil es so gut war…</w:t>
+      <w:bookmarkStart w:id="35" w:name="_Ref210464602"/>
+      <w:bookmarkStart w:id="36" w:name="_Ref210468443"/>
+      <w:bookmarkStart w:id="37" w:name="_Toc200467197"/>
+      <w:r>
+        <w:t>Algorithmus und Implementierung</w:t>
+      </w:r>
+    </w:p>
+    <w:p>
+      <w:r>
+        <w:t>Der verwendete evolutionäre Algorithmus basiert auf RT-NEAT (Real-Time NeuroEvolution of Augmenting Topologies) und bildet die Grundlage für die neuronalen Steuerungsnetze der Organismen. Als Implementationsbasis wurde die Python-Bibliothek neat-python (Version 0.93) eingesetzt. Die Bibliothek stellt die Funktionalität des klassischen NEAT-Algorithmus bereit; im Unterschied zum generationenbasierten NEAT ermöglicht RT-NEAT eine kontinuierliche, echtzeitnahe Adaptation von Netzwerktopologien und Gewichten während der Simulation [1–3].</w:t>
+      </w:r>
+    </w:p>
+    <w:p/>
+    <w:p>
+      <w:r>
+        <w:t xml:space="preserve">Für die vorliegenden </w:t>
+      </w:r>
+      <w:r>
+        <w:t>Simulationen</w:t>
+      </w:r>
+      <w:r>
+        <w:t xml:space="preserve"> wurde zunächst die Standard-NEAT-Implementierung als Baseline verwendet. Die Trainingskonfigurationen sind wie folgt gewählt: Populationsgröße pop</w:t>
+      </w:r>
+      <w:r>
+        <w:t>_size</w:t>
+      </w:r>
+      <w:r>
+        <w:t xml:space="preserve"> = 100, Anzahl Generationen num_gens = 50. Zur Evaluierung wird ein einzelnes Master-Environment (master_env) erzeugt, das für die individuelle Fitnessbewertung aller Organismen wiederverwendet wird.</w:t>
+      </w:r>
+    </w:p>
+    <w:p>
+      <w:pPr>
+        <w:pStyle w:val="berschrift2"/>
+      </w:pPr>
+      <w:r>
+        <w:t>E</w:t>
+      </w:r>
+      <w:r>
+        <w:t>ingänge des neuronalen Netzes</w:t>
+      </w:r>
+    </w:p>
+    <w:p>
+      <w:r>
+        <w:t>Das neuronale Netz erhält normierte Eingaben, die zwei Kategorien abdecken: (A) interne Zustandsvariablen des Organismus und (B) Umweltwahrnehmungen aus dem Sichtfeld.</w:t>
+      </w:r>
+    </w:p>
+    <w:p/>
+    <w:p>
+      <w:pPr>
+        <w:pStyle w:val="berschrift3"/>
+      </w:pPr>
+      <w:r>
+        <w:t>Interner Zustand</w:t>
+      </w:r>
+    </w:p>
+    <w:tbl>
+      <w:tblPr>
+        <w:tblStyle w:val="Tabellenraster"/>
+        <w:tblW w:w="0" w:type="auto"/>
+        <w:tblLook w:val="04A0" w:firstRow="1" w:lastRow="0" w:firstColumn="1" w:lastColumn="0" w:noHBand="0" w:noVBand="1"/>
+      </w:tblPr>
+      <w:tblGrid>
+        <w:gridCol w:w="1831"/>
+        <w:gridCol w:w="1396"/>
+        <w:gridCol w:w="3260"/>
+        <w:gridCol w:w="2686"/>
+      </w:tblGrid>
+      <w:tr>
+        <w:tc>
+          <w:tcPr>
+            <w:tcW w:w="1831" w:type="dxa"/>
+          </w:tcPr>
+          <w:p>
+            <w:pPr>
+              <w:pStyle w:val="Text"/>
+              <w:jc w:val="left"/>
+            </w:pPr>
+            <w:r>
+              <w:t>Bezeichnung</w:t>
+            </w:r>
+          </w:p>
+        </w:tc>
+        <w:tc>
+          <w:tcPr>
+            <w:tcW w:w="1396" w:type="dxa"/>
+          </w:tcPr>
+          <w:p>
+            <w:pPr>
+              <w:pStyle w:val="Text"/>
+              <w:jc w:val="left"/>
+            </w:pPr>
+            <w:r>
+              <w:t>Normierung</w:t>
+            </w:r>
+          </w:p>
+        </w:tc>
+        <w:tc>
+          <w:tcPr>
+            <w:tcW w:w="3260" w:type="dxa"/>
+          </w:tcPr>
+          <w:p>
+            <w:pPr>
+              <w:pStyle w:val="Text"/>
+              <w:jc w:val="left"/>
+            </w:pPr>
+            <w:r>
+              <w:t>Formel</w:t>
+            </w:r>
+          </w:p>
+        </w:tc>
+        <w:tc>
+          <w:tcPr>
+            <w:tcW w:w="2686" w:type="dxa"/>
+          </w:tcPr>
+          <w:p>
+            <w:pPr>
+              <w:pStyle w:val="Text"/>
+              <w:jc w:val="left"/>
+            </w:pPr>
+            <w:r>
+              <w:t>Beschreibung</w:t>
+            </w:r>
+          </w:p>
+        </w:tc>
+      </w:tr>
+      <w:tr>
+        <w:tc>
+          <w:tcPr>
+            <w:tcW w:w="1831" w:type="dxa"/>
+          </w:tcPr>
+          <w:p>
+            <w:pPr>
+              <w:pStyle w:val="Text"/>
+              <w:jc w:val="left"/>
+            </w:pPr>
+            <w:r>
+              <w:t>hungriness</w:t>
+            </w:r>
+          </w:p>
+        </w:tc>
+        <w:tc>
+          <w:tcPr>
+            <w:tcW w:w="1396" w:type="dxa"/>
+          </w:tcPr>
+          <w:p>
+            <w:pPr>
+              <w:pStyle w:val="Text"/>
+              <w:jc w:val="left"/>
+            </w:pPr>
+            <w:r>
+              <w:t>[0,1]</w:t>
+            </w:r>
+          </w:p>
+        </w:tc>
+        <w:tc>
+          <w:tcPr>
+            <w:tcW w:w="3260" w:type="dxa"/>
+          </w:tcPr>
+          <w:p>
+            <w:pPr>
+              <w:pStyle w:val="Text"/>
+              <w:jc w:val="left"/>
+            </w:pPr>
+            <w:r>
+              <w:t>food / max_food</w:t>
+            </w:r>
+          </w:p>
+        </w:tc>
+        <w:tc>
+          <w:tcPr>
+            <w:tcW w:w="2686" w:type="dxa"/>
+          </w:tcPr>
+          <w:p>
+            <w:pPr>
+              <w:pStyle w:val="Text"/>
+              <w:jc w:val="left"/>
+            </w:pPr>
+            <w:r>
+              <w:t>normierter Nahrungsstand</w:t>
+            </w:r>
+          </w:p>
+        </w:tc>
+      </w:tr>
+      <w:tr>
+        <w:tc>
+          <w:tcPr>
+            <w:tcW w:w="1831" w:type="dxa"/>
+          </w:tcPr>
+          <w:p>
+            <w:pPr>
+              <w:pStyle w:val="Text"/>
+              <w:jc w:val="left"/>
+            </w:pPr>
+            <w:r>
+              <w:t>thirstiness</w:t>
+            </w:r>
+          </w:p>
+        </w:tc>
+        <w:tc>
+          <w:tcPr>
+            <w:tcW w:w="1396" w:type="dxa"/>
+          </w:tcPr>
+          <w:p>
+            <w:pPr>
+              <w:pStyle w:val="Text"/>
+              <w:jc w:val="left"/>
+            </w:pPr>
+            <w:r>
+              <w:t>[0,1]</w:t>
+            </w:r>
+          </w:p>
+        </w:tc>
+        <w:tc>
+          <w:tcPr>
+            <w:tcW w:w="3260" w:type="dxa"/>
+          </w:tcPr>
+          <w:p>
+            <w:pPr>
+              <w:pStyle w:val="Text"/>
+              <w:jc w:val="left"/>
+            </w:pPr>
+            <w:r>
+              <w:t>water / max_water</w:t>
+            </w:r>
+          </w:p>
+        </w:tc>
+        <w:tc>
+          <w:tcPr>
+            <w:tcW w:w="2686" w:type="dxa"/>
+          </w:tcPr>
+          <w:p>
+            <w:pPr>
+              <w:pStyle w:val="Text"/>
+              <w:jc w:val="left"/>
+            </w:pPr>
+            <w:r>
+              <w:t>normierter Wasserstand</w:t>
+            </w:r>
+          </w:p>
+        </w:tc>
+      </w:tr>
+      <w:tr>
+        <w:tc>
+          <w:tcPr>
+            <w:tcW w:w="1831" w:type="dxa"/>
+          </w:tcPr>
+          <w:p>
+            <w:pPr>
+              <w:pStyle w:val="Text"/>
+              <w:jc w:val="left"/>
+            </w:pPr>
+            <w:r>
+              <w:t>energiness</w:t>
+            </w:r>
+          </w:p>
+        </w:tc>
+        <w:tc>
+          <w:tcPr>
+            <w:tcW w:w="1396" w:type="dxa"/>
+          </w:tcPr>
+          <w:p>
+            <w:pPr>
+              <w:pStyle w:val="Text"/>
+              <w:jc w:val="left"/>
+            </w:pPr>
+            <w:r>
+              <w:t>[0,1]</w:t>
+            </w:r>
+          </w:p>
+        </w:tc>
+        <w:tc>
+          <w:tcPr>
+            <w:tcW w:w="3260" w:type="dxa"/>
+          </w:tcPr>
+          <w:p>
+            <w:pPr>
+              <w:pStyle w:val="Text"/>
+              <w:jc w:val="left"/>
+            </w:pPr>
+            <w:r>
+              <w:t>energy / max_energy</w:t>
+            </w:r>
+          </w:p>
+        </w:tc>
+        <w:tc>
+          <w:tcPr>
+            <w:tcW w:w="2686" w:type="dxa"/>
+          </w:tcPr>
+          <w:p>
+            <w:pPr>
+              <w:pStyle w:val="Text"/>
+              <w:jc w:val="left"/>
+            </w:pPr>
+            <w:r>
+              <w:t>normierter Energiewert</w:t>
+            </w:r>
+          </w:p>
+        </w:tc>
+      </w:tr>
+      <w:tr>
+        <w:tc>
+          <w:tcPr>
+            <w:tcW w:w="1831" w:type="dxa"/>
+          </w:tcPr>
+          <w:p>
+            <w:pPr>
+              <w:pStyle w:val="Text"/>
+              <w:jc w:val="left"/>
+            </w:pPr>
+            <w:r>
+              <w:t>curr_speediness</w:t>
+            </w:r>
+          </w:p>
+        </w:tc>
+        <w:tc>
+          <w:tcPr>
+            <w:tcW w:w="1396" w:type="dxa"/>
+          </w:tcPr>
+          <w:p>
+            <w:pPr>
+              <w:pStyle w:val="Text"/>
+              <w:jc w:val="left"/>
+            </w:pPr>
+            <w:r>
+              <w:t>[0,1]</w:t>
+            </w:r>
+          </w:p>
+        </w:tc>
+        <w:tc>
+          <w:tcPr>
+            <w:tcW w:w="3260" w:type="dxa"/>
+          </w:tcPr>
+          <w:p>
+            <w:pPr>
+              <w:pStyle w:val="Text"/>
+              <w:jc w:val="left"/>
+            </w:pPr>
+            <w:r>
+              <w:t>speed / max_speed</w:t>
+            </w:r>
+          </w:p>
+        </w:tc>
+        <w:tc>
+          <w:tcPr>
+            <w:tcW w:w="2686" w:type="dxa"/>
+          </w:tcPr>
+          <w:p>
+            <w:pPr>
+              <w:pStyle w:val="Text"/>
+              <w:jc w:val="left"/>
+            </w:pPr>
+            <w:r>
+              <w:t>normierte aktuelle Geschwindigkeit</w:t>
+            </w:r>
+          </w:p>
+        </w:tc>
+      </w:tr>
+      <w:tr>
+        <w:tc>
+          <w:tcPr>
+            <w:tcW w:w="1831" w:type="dxa"/>
+          </w:tcPr>
+          <w:p>
+            <w:pPr>
+              <w:pStyle w:val="Text"/>
+              <w:jc w:val="left"/>
+            </w:pPr>
+            <w:r>
+              <w:lastRenderedPageBreak/>
+              <w:t>abs_angle</w:t>
+            </w:r>
+          </w:p>
+        </w:tc>
+        <w:tc>
+          <w:tcPr>
+            <w:tcW w:w="1396" w:type="dxa"/>
+          </w:tcPr>
+          <w:p>
+            <w:pPr>
+              <w:pStyle w:val="Text"/>
+              <w:jc w:val="left"/>
+            </w:pPr>
+            <w:r>
+              <w:t>[0,1]</w:t>
+            </w:r>
+          </w:p>
+        </w:tc>
+        <w:tc>
+          <w:tcPr>
+            <w:tcW w:w="3260" w:type="dxa"/>
+          </w:tcPr>
+          <w:p>
+            <w:pPr>
+              <w:pStyle w:val="Text"/>
+              <w:jc w:val="left"/>
+            </w:pPr>
+            <w:r>
+              <w:t>angle / π</w:t>
+            </w:r>
+          </w:p>
+        </w:tc>
+        <w:tc>
+          <w:tcPr>
+            <w:tcW w:w="2686" w:type="dxa"/>
+          </w:tcPr>
+          <w:p>
+            <w:pPr>
+              <w:pStyle w:val="Text"/>
+              <w:jc w:val="left"/>
+            </w:pPr>
+            <w:r>
+              <w:t>normierter Winkel</w:t>
+            </w:r>
+          </w:p>
+        </w:tc>
+      </w:tr>
+      <w:tr>
+        <w:tc>
+          <w:tcPr>
+            <w:tcW w:w="1831" w:type="dxa"/>
+          </w:tcPr>
+          <w:p>
+            <w:pPr>
+              <w:pStyle w:val="Text"/>
+              <w:jc w:val="left"/>
+            </w:pPr>
+            <w:r>
+              <w:t>turn_speed</w:t>
+            </w:r>
+          </w:p>
+        </w:tc>
+        <w:tc>
+          <w:tcPr>
+            <w:tcW w:w="1396" w:type="dxa"/>
+          </w:tcPr>
+          <w:p>
+            <w:pPr>
+              <w:pStyle w:val="Text"/>
+              <w:jc w:val="left"/>
+            </w:pPr>
+            <w:r>
+              <w:t>[0,1]</w:t>
+            </w:r>
+          </w:p>
+        </w:tc>
+        <w:tc>
+          <w:tcPr>
+            <w:tcW w:w="3260" w:type="dxa"/>
+          </w:tcPr>
+          <w:p>
+            <w:pPr>
+              <w:pStyle w:val="Text"/>
+              <w:jc w:val="left"/>
+              <w:rPr>
+                <w:lang w:val="en-GB"/>
+              </w:rPr>
+            </w:pPr>
+            <w:r>
+              <w:rPr>
+                <w:lang w:val="en-GB"/>
+              </w:rPr>
+              <w:t>turn_speed / max_turn_speed</w:t>
+            </w:r>
+          </w:p>
+        </w:tc>
+        <w:tc>
+          <w:tcPr>
+            <w:tcW w:w="2686" w:type="dxa"/>
+          </w:tcPr>
+          <w:p>
+            <w:pPr>
+              <w:pStyle w:val="Text"/>
+              <w:jc w:val="left"/>
+              <w:rPr>
+                <w:lang w:val="en-GB"/>
+              </w:rPr>
+            </w:pPr>
+            <w:r>
+              <w:t>normierte Drehgeschwindigkeit</w:t>
+            </w:r>
+          </w:p>
+        </w:tc>
+      </w:tr>
+    </w:tbl>
+    <w:p>
+      <w:pPr>
+        <w:rPr>
+          <w:lang w:val="en-GB"/>
+        </w:rPr>
+      </w:pPr>
+    </w:p>
+    <w:p>
+      <w:pPr>
+        <w:pStyle w:val="berschrift3"/>
+        <w:rPr>
+          <w:lang w:val="en-GB"/>
+        </w:rPr>
+      </w:pPr>
+      <w:r>
+        <w:rPr>
+          <w:lang w:val="en-GB"/>
+        </w:rPr>
+        <w:t>Umweltwahrnehmung</w:t>
+      </w:r>
+    </w:p>
+    <w:tbl>
+      <w:tblPr>
+        <w:tblStyle w:val="Tabellenraster"/>
+        <w:tblW w:w="0" w:type="auto"/>
+        <w:tblLook w:val="04A0" w:firstRow="1" w:lastRow="0" w:firstColumn="1" w:lastColumn="0" w:noHBand="0" w:noVBand="1"/>
+      </w:tblPr>
+      <w:tblGrid>
+        <w:gridCol w:w="2222"/>
+        <w:gridCol w:w="1391"/>
+        <w:gridCol w:w="3007"/>
+        <w:gridCol w:w="2622"/>
+      </w:tblGrid>
+      <w:tr>
+        <w:tc>
+          <w:tcPr>
+            <w:tcW w:w="2222" w:type="dxa"/>
+          </w:tcPr>
+          <w:p>
+            <w:pPr>
+              <w:pStyle w:val="Text"/>
+              <w:jc w:val="left"/>
+            </w:pPr>
+            <w:r>
+              <w:t>Bezeichnung</w:t>
+            </w:r>
+          </w:p>
+        </w:tc>
+        <w:tc>
+          <w:tcPr>
+            <w:tcW w:w="1391" w:type="dxa"/>
+          </w:tcPr>
+          <w:p>
+            <w:pPr>
+              <w:pStyle w:val="Text"/>
+              <w:jc w:val="left"/>
+            </w:pPr>
+            <w:r>
+              <w:t>Normierung</w:t>
+            </w:r>
+          </w:p>
+        </w:tc>
+        <w:tc>
+          <w:tcPr>
+            <w:tcW w:w="3007" w:type="dxa"/>
+          </w:tcPr>
+          <w:p>
+            <w:pPr>
+              <w:pStyle w:val="Text"/>
+              <w:jc w:val="left"/>
+            </w:pPr>
+            <w:r>
+              <w:t>Formel</w:t>
+            </w:r>
+          </w:p>
+        </w:tc>
+        <w:tc>
+          <w:tcPr>
+            <w:tcW w:w="2622" w:type="dxa"/>
+          </w:tcPr>
+          <w:p>
+            <w:pPr>
+              <w:pStyle w:val="Text"/>
+              <w:jc w:val="left"/>
+            </w:pPr>
+            <w:r>
+              <w:t>Beschreibung</w:t>
+            </w:r>
+          </w:p>
+        </w:tc>
+      </w:tr>
+      <w:tr>
+        <w:tc>
+          <w:tcPr>
+            <w:tcW w:w="2222" w:type="dxa"/>
+          </w:tcPr>
+          <w:p>
+            <w:pPr>
+              <w:pStyle w:val="Text"/>
+              <w:jc w:val="left"/>
+            </w:pPr>
+            <w:r>
+              <w:t>dist_closest_food</w:t>
+            </w:r>
+          </w:p>
+        </w:tc>
+        <w:tc>
+          <w:tcPr>
+            <w:tcW w:w="1391" w:type="dxa"/>
+          </w:tcPr>
+          <w:p>
+            <w:pPr>
+              <w:pStyle w:val="Text"/>
+              <w:jc w:val="left"/>
+            </w:pPr>
+            <w:r>
+              <w:t>[0,1]</w:t>
+            </w:r>
+          </w:p>
+        </w:tc>
+        <w:tc>
+          <w:tcPr>
+            <w:tcW w:w="3007" w:type="dxa"/>
+          </w:tcPr>
+          <w:p>
+            <w:pPr>
+              <w:pStyle w:val="Text"/>
+              <w:jc w:val="left"/>
+            </w:pPr>
+            <w:r>
+              <w:t>distance / vision_range</w:t>
+            </w:r>
+          </w:p>
+        </w:tc>
+        <w:tc>
+          <w:tcPr>
+            <w:tcW w:w="2622" w:type="dxa"/>
+          </w:tcPr>
+          <w:p>
+            <w:pPr>
+              <w:pStyle w:val="Text"/>
+              <w:jc w:val="left"/>
+            </w:pPr>
+            <w:r>
+              <w:t>Distanz zur nächsten Nahrungsquelle</w:t>
+            </w:r>
+          </w:p>
+        </w:tc>
+      </w:tr>
+      <w:tr>
+        <w:tc>
+          <w:tcPr>
+            <w:tcW w:w="2222" w:type="dxa"/>
+          </w:tcPr>
+          <w:p>
+            <w:pPr>
+              <w:pStyle w:val="Text"/>
+              <w:jc w:val="left"/>
+            </w:pPr>
+            <w:r>
+              <w:t>angle_closest_food</w:t>
+            </w:r>
+          </w:p>
+        </w:tc>
+        <w:tc>
+          <w:tcPr>
+            <w:tcW w:w="1391" w:type="dxa"/>
+          </w:tcPr>
+          <w:p>
+            <w:pPr>
+              <w:pStyle w:val="Text"/>
+              <w:jc w:val="left"/>
+            </w:pPr>
+            <w:r>
+              <w:t>[</w:t>
+            </w:r>
+            <w:r>
+              <w:t>-1</w:t>
+            </w:r>
+            <w:r>
+              <w:t>,1]</w:t>
+            </w:r>
+          </w:p>
+        </w:tc>
+        <w:tc>
+          <w:tcPr>
+            <w:tcW w:w="3007" w:type="dxa"/>
+          </w:tcPr>
+          <w:p>
+            <w:pPr>
+              <w:pStyle w:val="Text"/>
+              <w:jc w:val="left"/>
+            </w:pPr>
+            <w:r>
+              <w:t>angle / π</w:t>
+            </w:r>
+          </w:p>
+        </w:tc>
+        <w:tc>
+          <w:tcPr>
+            <w:tcW w:w="2622" w:type="dxa"/>
+          </w:tcPr>
+          <w:p>
+            <w:pPr>
+              <w:pStyle w:val="Text"/>
+              <w:jc w:val="left"/>
+            </w:pPr>
+            <w:r>
+              <w:t>Winkel zur nächsten Nahrungsquelle</w:t>
+            </w:r>
+          </w:p>
+        </w:tc>
+      </w:tr>
+      <w:tr>
+        <w:tc>
+          <w:tcPr>
+            <w:tcW w:w="2222" w:type="dxa"/>
+          </w:tcPr>
+          <w:p>
+            <w:pPr>
+              <w:pStyle w:val="Text"/>
+              <w:jc w:val="left"/>
+            </w:pPr>
+            <w:r>
+              <w:t>amount_seen_food</w:t>
+            </w:r>
+          </w:p>
+        </w:tc>
+        <w:tc>
+          <w:tcPr>
+            <w:tcW w:w="1391" w:type="dxa"/>
+          </w:tcPr>
+          <w:p>
+            <w:pPr>
+              <w:pStyle w:val="Text"/>
+              <w:jc w:val="left"/>
+            </w:pPr>
+            <w:r>
+              <w:t>[0,1]</w:t>
+            </w:r>
+          </w:p>
+        </w:tc>
+        <w:tc>
+          <w:tcPr>
+            <w:tcW w:w="3007" w:type="dxa"/>
+          </w:tcPr>
+          <w:p>
+            <w:pPr>
+              <w:pStyle w:val="Text"/>
+              <w:rPr>
+                <w:lang w:val="de-AT"/>
+              </w:rPr>
+            </w:pPr>
+            <w:r>
+              <w:rPr>
+                <w:lang w:val="de-AT"/>
+              </w:rPr>
+              <w:t>seen_bushes / range</w:t>
+            </w:r>
+          </w:p>
+        </w:tc>
+        <w:tc>
+          <w:tcPr>
+            <w:tcW w:w="2622" w:type="dxa"/>
+          </w:tcPr>
+          <w:p>
+            <w:pPr>
+              <w:pStyle w:val="Text"/>
+              <w:jc w:val="left"/>
+            </w:pPr>
+            <w:r>
+              <w:t>Anzahl sichtbarer Nahrungsquellen, normalisiert</w:t>
+            </w:r>
+          </w:p>
+        </w:tc>
+      </w:tr>
+      <w:tr>
+        <w:tc>
+          <w:tcPr>
+            <w:tcW w:w="2222" w:type="dxa"/>
+          </w:tcPr>
+          <w:p>
+            <w:pPr>
+              <w:pStyle w:val="Text"/>
+              <w:jc w:val="left"/>
+            </w:pPr>
+            <w:r>
+              <w:t>dist_closest_water</w:t>
+            </w:r>
+          </w:p>
+        </w:tc>
+        <w:tc>
+          <w:tcPr>
+            <w:tcW w:w="1391" w:type="dxa"/>
+          </w:tcPr>
+          <w:p>
+            <w:pPr>
+              <w:pStyle w:val="Text"/>
+              <w:jc w:val="left"/>
+            </w:pPr>
+            <w:r>
+              <w:t>[0,1]</w:t>
+            </w:r>
+          </w:p>
+        </w:tc>
+        <w:tc>
+          <w:tcPr>
+            <w:tcW w:w="3007" w:type="dxa"/>
+          </w:tcPr>
+          <w:p>
+            <w:pPr>
+              <w:pStyle w:val="Text"/>
+              <w:jc w:val="left"/>
+            </w:pPr>
+            <w:r>
+              <w:t>distance / vision_range</w:t>
+            </w:r>
+          </w:p>
+        </w:tc>
+        <w:tc>
+          <w:tcPr>
+            <w:tcW w:w="2622" w:type="dxa"/>
+          </w:tcPr>
+          <w:p>
+            <w:pPr>
+              <w:pStyle w:val="Text"/>
+              <w:jc w:val="left"/>
+            </w:pPr>
+            <w:r>
+              <w:t>Distanz zur nächsten Wasserquelle</w:t>
+            </w:r>
+          </w:p>
+        </w:tc>
+      </w:tr>
+      <w:tr>
+        <w:tc>
+          <w:tcPr>
+            <w:tcW w:w="2222" w:type="dxa"/>
+          </w:tcPr>
+          <w:p>
+            <w:pPr>
+              <w:pStyle w:val="Text"/>
+              <w:jc w:val="left"/>
+            </w:pPr>
+            <w:r>
+              <w:t>angle_closest_water</w:t>
+            </w:r>
+          </w:p>
+        </w:tc>
+        <w:tc>
+          <w:tcPr>
+            <w:tcW w:w="1391" w:type="dxa"/>
+          </w:tcPr>
+          <w:p>
+            <w:pPr>
+              <w:pStyle w:val="Text"/>
+              <w:jc w:val="left"/>
+            </w:pPr>
+            <w:r>
+              <w:t>[</w:t>
+            </w:r>
+            <w:r>
+              <w:t>-1</w:t>
+            </w:r>
+            <w:r>
+              <w:t>,1]</w:t>
+            </w:r>
+          </w:p>
+        </w:tc>
+        <w:tc>
+          <w:tcPr>
+            <w:tcW w:w="3007" w:type="dxa"/>
+          </w:tcPr>
+          <w:p>
+            <w:pPr>
+              <w:pStyle w:val="Text"/>
+              <w:jc w:val="left"/>
+            </w:pPr>
+            <w:r>
+              <w:t>angle / π</w:t>
+            </w:r>
+          </w:p>
+        </w:tc>
+        <w:tc>
+          <w:tcPr>
+            <w:tcW w:w="2622" w:type="dxa"/>
+          </w:tcPr>
+          <w:p>
+            <w:pPr>
+              <w:pStyle w:val="Text"/>
+              <w:jc w:val="left"/>
+            </w:pPr>
+            <w:r>
+              <w:t>Winkel zur nächsten Wasserquelle</w:t>
+            </w:r>
+          </w:p>
+        </w:tc>
+      </w:tr>
+      <w:tr>
+        <w:tc>
+          <w:tcPr>
+            <w:tcW w:w="2222" w:type="dxa"/>
+          </w:tcPr>
+          <w:p>
+            <w:pPr>
+              <w:pStyle w:val="Text"/>
+              <w:jc w:val="left"/>
+            </w:pPr>
+            <w:r>
+              <w:t>amount_seen_water</w:t>
+            </w:r>
+          </w:p>
+        </w:tc>
+        <w:tc>
+          <w:tcPr>
+            <w:tcW w:w="1391" w:type="dxa"/>
+          </w:tcPr>
+          <w:p>
+            <w:pPr>
+              <w:pStyle w:val="Text"/>
+              <w:jc w:val="left"/>
+            </w:pPr>
+            <w:r>
+              <w:t>[0,1]</w:t>
+            </w:r>
+          </w:p>
+        </w:tc>
+        <w:tc>
+          <w:tcPr>
+            <w:tcW w:w="3007" w:type="dxa"/>
+          </w:tcPr>
+          <w:p>
+            <w:pPr>
+              <w:pStyle w:val="Text"/>
+              <w:rPr>
+                <w:lang w:val="de-AT"/>
+              </w:rPr>
+            </w:pPr>
+            <w:r>
+              <w:rPr>
+                <w:lang w:val="de-AT"/>
+              </w:rPr>
+              <w:t>seen_</w:t>
+            </w:r>
+            <w:r>
+              <w:rPr>
+                <w:lang w:val="de-AT"/>
+              </w:rPr>
+              <w:t>water</w:t>
+            </w:r>
+            <w:r>
+              <w:rPr>
+                <w:lang w:val="de-AT"/>
+              </w:rPr>
+              <w:t xml:space="preserve"> / range</w:t>
+            </w:r>
+          </w:p>
+          <w:p>
+            <w:pPr>
+              <w:pStyle w:val="Text"/>
+              <w:jc w:val="left"/>
+              <w:rPr>
+                <w:lang w:val="en-GB"/>
+              </w:rPr>
+            </w:pPr>
+          </w:p>
+        </w:tc>
+        <w:tc>
+          <w:tcPr>
+            <w:tcW w:w="2622" w:type="dxa"/>
+          </w:tcPr>
+          <w:p>
+            <w:pPr>
+              <w:pStyle w:val="Text"/>
+              <w:jc w:val="left"/>
+              <w:rPr>
+                <w:lang w:val="en-GB"/>
+              </w:rPr>
+            </w:pPr>
+            <w:r>
+              <w:t>Anzahl sichtbarer Wasserquellen, normalisiert</w:t>
+            </w:r>
+          </w:p>
+        </w:tc>
+      </w:tr>
+    </w:tbl>
+    <w:p>
+      <w:pPr>
+        <w:pStyle w:val="Text"/>
+      </w:pPr>
+      <w:r>
+        <w:t>Für alle Eingangsgrößen ist zu beachten, dass fehlende Wahrnehmungen (z. B. keine Objekte im Sichtfeld) konsistent behandelt und ggf. mit einem definierten Default-Wert (z. B. 1 für „keine Nähe“ bei Distanzen) versehen werden müssen.</w:t>
+      </w:r>
+    </w:p>
+    <w:p>
+      <w:pPr>
+        <w:pStyle w:val="Text"/>
+      </w:pPr>
+    </w:p>
+    <w:p>
+      <w:pPr>
+        <w:pStyle w:val="berschrift2"/>
+      </w:pPr>
+      <w:r>
+        <w:rPr>
+          <w:lang w:val="de-AT"/>
+        </w:rPr>
+        <w:lastRenderedPageBreak/>
+        <w:t>Ausgänge</w:t>
+      </w:r>
+      <w:r>
+        <w:rPr>
+          <w:lang w:val="de-AT"/>
+        </w:rPr>
+        <w:t xml:space="preserve"> </w:t>
+      </w:r>
+      <w:r>
+        <w:t>des neuronalen Netzes</w:t>
+      </w:r>
+    </w:p>
+    <w:p>
+      <w:pPr>
+        <w:rPr>
+          <w:lang w:val="de-AT"/>
+        </w:rPr>
+      </w:pPr>
+      <w:r>
+        <w:rPr>
+          <w:lang w:val="de-AT"/>
+        </w:rPr>
+        <w:t>Das Netzwerk steuert die folgenden Aktionen:</w:t>
+      </w:r>
+    </w:p>
+    <w:p>
+      <w:pPr>
+        <w:numPr>
+          <w:ilvl w:val="0"/>
+          <w:numId w:val="50"/>
+        </w:numPr>
+        <w:jc w:val="left"/>
+        <w:rPr>
+          <w:lang w:val="de-AT"/>
+        </w:rPr>
+      </w:pPr>
+      <w:r>
+        <w:rPr>
+          <w:lang w:val="de-AT"/>
+        </w:rPr>
+        <w:t>turn</w:t>
+      </w:r>
+      <w:r>
+        <w:rPr>
+          <w:lang w:val="de-AT"/>
+        </w:rPr>
+        <w:t xml:space="preserve"> </w:t>
+      </w:r>
+      <w:r>
+        <w:rPr>
+          <w:rFonts w:ascii="Cambria Math" w:hAnsi="Cambria Math" w:cs="Cambria Math"/>
+          <w:lang w:val="de-AT"/>
+        </w:rPr>
+        <w:t>∈</w:t>
+      </w:r>
+      <w:r>
+        <w:rPr>
+          <w:lang w:val="de-AT"/>
+        </w:rPr>
+        <w:t xml:space="preserve"> [</w:t>
+      </w:r>
+      <w:r>
+        <w:rPr>
+          <w:rFonts w:cs="Arial"/>
+          <w:lang w:val="de-AT"/>
+        </w:rPr>
+        <w:t>−</w:t>
+      </w:r>
+      <w:r>
+        <w:rPr>
+          <w:lang w:val="de-AT"/>
+        </w:rPr>
+        <w:t>1,1]</w:t>
+      </w:r>
+      <w:r>
+        <w:rPr>
+          <w:lang w:val="de-AT"/>
+        </w:rPr>
+        <w:t xml:space="preserve">: </w:t>
+      </w:r>
+      <w:r>
+        <w:rPr>
+          <w:lang w:val="de-AT"/>
+        </w:rPr>
+        <w:t>normiertes Drehsignal (negative/positive Vorzeichen entsprechen entgegengesetzten Drehrichtungen).</w:t>
+      </w:r>
+    </w:p>
+    <w:p>
+      <w:pPr>
+        <w:numPr>
+          <w:ilvl w:val="0"/>
+          <w:numId w:val="50"/>
+        </w:numPr>
+        <w:jc w:val="left"/>
+        <w:rPr>
+          <w:lang w:val="de-AT"/>
+        </w:rPr>
+      </w:pPr>
+      <w:r>
+        <w:rPr>
+          <w:lang w:val="de-AT"/>
+        </w:rPr>
+        <w:t xml:space="preserve">throttle </w:t>
+      </w:r>
+      <w:r>
+        <w:rPr>
+          <w:rFonts w:ascii="Cambria Math" w:hAnsi="Cambria Math" w:cs="Cambria Math"/>
+          <w:lang w:val="de-AT"/>
+        </w:rPr>
+        <w:t>∈</w:t>
+      </w:r>
+      <w:r>
+        <w:rPr>
+          <w:lang w:val="de-AT"/>
+        </w:rPr>
+        <w:t xml:space="preserve"> [0,1]</w:t>
+      </w:r>
+      <w:r>
+        <w:rPr>
+          <w:lang w:val="de-AT"/>
+        </w:rPr>
+        <w:t xml:space="preserve">: </w:t>
+      </w:r>
+      <w:r>
+        <w:rPr>
+          <w:lang w:val="de-AT"/>
+        </w:rPr>
+        <w:t>normiertes Vortriebssignal (Proportion zur maximalen Vorwärtskraft).</w:t>
+      </w:r>
+    </w:p>
+    <w:p>
+      <w:pPr>
+        <w:numPr>
+          <w:ilvl w:val="0"/>
+          <w:numId w:val="50"/>
+        </w:numPr>
+        <w:jc w:val="left"/>
+        <w:rPr>
+          <w:lang w:val="de-AT"/>
+        </w:rPr>
+      </w:pPr>
+      <w:r>
+        <w:rPr>
+          <w:lang w:val="de-AT"/>
+        </w:rPr>
+        <w:t xml:space="preserve">eat_signal </w:t>
+      </w:r>
+      <w:r>
+        <w:rPr>
+          <w:rFonts w:ascii="Cambria Math" w:hAnsi="Cambria Math" w:cs="Cambria Math"/>
+          <w:lang w:val="de-AT"/>
+        </w:rPr>
+        <w:t>∈</w:t>
+      </w:r>
+      <w:r>
+        <w:rPr>
+          <w:lang w:val="de-AT"/>
+        </w:rPr>
+        <w:t xml:space="preserve"> {0,1}</w:t>
+      </w:r>
+      <w:r>
+        <w:rPr>
+          <w:lang w:val="de-AT"/>
+        </w:rPr>
+        <w:t xml:space="preserve">: </w:t>
+      </w:r>
+      <w:r>
+        <w:rPr>
+          <w:lang w:val="de-AT"/>
+        </w:rPr>
+        <w:t>diskretes Essenskommando</w:t>
+      </w:r>
+      <w:r>
+        <w:rPr>
+          <w:lang w:val="de-AT"/>
+        </w:rPr>
+        <w:t>,</w:t>
+      </w:r>
+      <w:r>
+        <w:rPr>
+          <w:lang w:val="de-AT"/>
+        </w:rPr>
+        <w:t xml:space="preserve"> </w:t>
+      </w:r>
+      <w:r>
+        <w:rPr>
+          <w:lang w:val="de-AT"/>
+        </w:rPr>
+        <w:t>d</w:t>
+      </w:r>
+      <w:r>
+        <w:rPr>
+          <w:lang w:val="de-AT"/>
+        </w:rPr>
+        <w:t>as Netzwerk liefert Werte im Bereich [-1,1]</w:t>
+      </w:r>
+      <w:r>
+        <w:rPr>
+          <w:lang w:val="de-AT"/>
+        </w:rPr>
+        <w:t>.</w:t>
+      </w:r>
+      <w:r>
+        <w:rPr>
+          <w:lang w:val="de-AT"/>
+        </w:rPr>
+        <w:t xml:space="preserve"> </w:t>
+      </w:r>
+      <w:r>
+        <w:rPr>
+          <w:lang w:val="de-AT"/>
+        </w:rPr>
+        <w:t>E</w:t>
+      </w:r>
+      <w:r>
+        <w:rPr>
+          <w:lang w:val="de-AT"/>
+        </w:rPr>
+        <w:t>in Wert &gt; 0 wird als aktiv (True) interpretiert.</w:t>
+      </w:r>
+    </w:p>
+    <w:p>
+      <w:pPr>
+        <w:numPr>
+          <w:ilvl w:val="0"/>
+          <w:numId w:val="50"/>
+        </w:numPr>
+        <w:jc w:val="left"/>
+        <w:rPr>
+          <w:lang w:val="de-AT"/>
+        </w:rPr>
+      </w:pPr>
+      <w:r>
+        <w:rPr>
+          <w:lang w:val="de-AT"/>
+        </w:rPr>
+        <w:t xml:space="preserve">drink_signal </w:t>
+      </w:r>
+      <w:r>
+        <w:rPr>
+          <w:rFonts w:ascii="Cambria Math" w:hAnsi="Cambria Math" w:cs="Cambria Math"/>
+          <w:lang w:val="de-AT"/>
+        </w:rPr>
+        <w:t>∈</w:t>
+      </w:r>
+      <w:r>
+        <w:rPr>
+          <w:lang w:val="de-AT"/>
+        </w:rPr>
+        <w:t xml:space="preserve"> {0,1}</w:t>
+      </w:r>
+      <w:r>
+        <w:rPr>
+          <w:lang w:val="de-AT"/>
+        </w:rPr>
+        <w:t xml:space="preserve">: </w:t>
+      </w:r>
+      <w:r>
+        <w:rPr>
+          <w:lang w:val="de-AT"/>
+        </w:rPr>
+        <w:t>diskretes Trinkkommando</w:t>
+      </w:r>
+      <w:r>
+        <w:rPr>
+          <w:lang w:val="de-AT"/>
+        </w:rPr>
+        <w:t>,</w:t>
+      </w:r>
+      <w:r>
+        <w:rPr>
+          <w:lang w:val="de-AT"/>
+        </w:rPr>
+        <w:t xml:space="preserve"> </w:t>
+      </w:r>
+      <w:r>
+        <w:rPr>
+          <w:lang w:val="de-AT"/>
+        </w:rPr>
+        <w:t>a</w:t>
+      </w:r>
+      <w:r>
+        <w:rPr>
+          <w:lang w:val="de-AT"/>
+        </w:rPr>
+        <w:t xml:space="preserve">nalog zu eat_signal wird </w:t>
+      </w:r>
+      <w:r>
+        <w:rPr>
+          <w:lang w:val="de-AT"/>
+        </w:rPr>
+        <w:t>o</w:t>
+      </w:r>
+      <w:r>
+        <w:rPr>
+          <w:lang w:val="de-AT"/>
+        </w:rPr>
+        <w:t>utput &gt; 0 als Auslösung interpretiert.</w:t>
+      </w:r>
+    </w:p>
+    <w:p>
+      <w:pPr>
+        <w:pStyle w:val="berschrift2"/>
+        <w:rPr>
+          <w:lang w:val="de-AT"/>
+        </w:rPr>
+      </w:pPr>
+      <w:r>
+        <w:rPr>
+          <w:lang w:val="de-AT"/>
+        </w:rPr>
+        <w:t xml:space="preserve">Fitnessfunktion </w:t>
+      </w:r>
+    </w:p>
+    <w:p>
+      <w:pPr>
+        <w:rPr>
+          <w:lang w:val="de-AT"/>
+        </w:rPr>
+      </w:pPr>
+      <w:r>
+        <w:t>Die Fitness eines Organismus wird episodisch während seiner laufenden Simulation sukzessive akkumuliert. Die Fitnessfunktion ist additiv aufgebaut und enthält mehrere Komponenten, die Überleben, Ressourcenhaltung und Nähe zu Ressourcen incentivieren.</w:t>
+      </w:r>
+    </w:p>
+    <w:p>
+      <w:pPr>
+        <w:keepNext/>
+        <w:jc w:val="center"/>
+      </w:pPr>
+      <w:r>
+        <w:rPr>
+          <w:lang w:val="de-AT"/>
+        </w:rPr>
+        <w:drawing>
+          <wp:inline distT="0" distB="0" distL="0" distR="0" wp14:anchorId="65248238" wp14:editId="0516E4BD">
+            <wp:extent cx="3624987" cy="4413380"/>
+            <wp:effectExtent l="0" t="0" r="0" b="0"/>
+            <wp:docPr id="1836077076" name="Grafik 1" descr="Ein Bild, das Text, Screenshot, Schrift enthält.&#10;&#10;KI-generierte Inhalte können fehlerhaft sein."/>
+            <wp:cNvGraphicFramePr>
+              <a:graphicFrameLocks xmlns:a="http://schemas.openxmlformats.org/drawingml/2006/main" noChangeAspect="1"/>
+            </wp:cNvGraphicFramePr>
+            <a:graphic xmlns:a="http://schemas.openxmlformats.org/drawingml/2006/main">
+              <a:graphicData uri="http://schemas.openxmlformats.org/drawingml/2006/picture">
+                <pic:pic xmlns:pic="http://schemas.openxmlformats.org/drawingml/2006/picture">
+                  <pic:nvPicPr>
+                    <pic:cNvPr id="1836077076" name="Grafik 1" descr="Ein Bild, das Text, Screenshot, Schrift enthält.&#10;&#10;KI-generierte Inhalte können fehlerhaft sein."/>
+                    <pic:cNvPicPr/>
+                  </pic:nvPicPr>
+                  <pic:blipFill>
+                    <a:blip r:embed="rId27"/>
+                    <a:stretch>
+                      <a:fillRect/>
+                    </a:stretch>
+                  </pic:blipFill>
+                  <pic:spPr>
+                    <a:xfrm>
+                      <a:off x="0" y="0"/>
+                      <a:ext cx="3633198" cy="4423377"/>
+                    </a:xfrm>
+                    <a:prstGeom prst="rect">
+                      <a:avLst/>
+                    </a:prstGeom>
+                  </pic:spPr>
+                </pic:pic>
+              </a:graphicData>
+            </a:graphic>
+          </wp:inline>
+        </w:drawing>
+      </w:r>
+    </w:p>
+    <w:p>
+      <w:pPr>
+        <w:pStyle w:val="Beschriftung"/>
+        <w:rPr>
+          <w:lang w:val="en-GB"/>
+        </w:rPr>
+      </w:pPr>
+      <w:bookmarkStart w:id="38" w:name="_Ref217233085"/>
+      <w:r>
+        <w:rPr>
+          <w:lang w:val="en-GB"/>
+        </w:rPr>
+        <w:t xml:space="preserve">Abbildung </w:t>
       </w:r>
       <w:r>
         <w:fldChar w:fldCharType="begin"/>
       </w:r>
       <w:r>
-        <w:instrText xml:space="preserve"> ADDIN ZOTERO_ITEM CSL_CITATION {"citationID":"FmuF5aqk","properties":{"formattedCitation":"[1]","plainCitation":"[1]","noteIndex":0},"citationItems":[{"id":2,"uris":["http://zotero.org/users/19199959/items/MGPCC7VN"],"itemData":{"id":2,"type":"paper-conference","abstract":"Neuroevolution, i.e. evolving artiﬁcial neural networks with genetic algorithms, has been highly effective in reinforcement learning tasks, particularly those with hidden state information. An important question in neuroevolution is how to gain an advantage from evolving neural network topologies along with weights. We present a method, NeuroEvolution of Augmenting Topologies (NEAT) that outperforms the best ﬁxed-topology methods on a challenging benchmark reinforcement learning task. We claim that the increased efﬁciency is due to (1) employing a principled method of crossover of different topologies, (2) protecting structural innovation using speciation, and (3) incrementally growing from minimal structure. We test this claim through a series of ablation studies that demonstrate that each component is necessary to the system as a whole and to each other. What results is signiﬁcantly faster learning. NEAT is also an important contribution to GAs because it shows how it is possible for evolution to both optimize and complexify solutions simultaneously, making it possible to evolve increasingly complex solutions over time, thereby strengthening the analogy with biological evolution.","container-title":"Proceedings of the 2002 Congress on Evolutionary Computation. CEC'02 (Cat. No.02TH8600)","DOI":"10.1109/CEC.2002.1004508","event-place":"Honolulu, HI, USA","event-title":"2002 World Congress on Computational Intelligence - WCCI'02","ISBN":"978-0-7803-7282-5","language":"en","page":"1757-1762","publisher":"IEEE","publisher-place":"Honolulu, HI, USA","source":"DOI.org (Crossref)","title":"Efficient evolution of neural network topologies","URL":"http://ieeexplore.ieee.org/document/1004508/","volume":"2","author":[{"family":"Stanley","given":"K.O."},{"family":"Miikkulainen","given":"R."}],"accessed":{"date-parts":[["2025",12,21]]},"issued":{"date-parts":[["2002"]]}}}],"schema":"https://github.com/citation-style-language/schema/raw/master/csl-citation.json"} </w:instrText>
+        <w:rPr>
+          <w:lang w:val="en-GB"/>
+        </w:rPr>
+        <w:instrText xml:space="preserve"> SEQ Abbildung \* ARABIC </w:instrText>
       </w:r>
       <w:r>
         <w:fldChar w:fldCharType="separate"/>
       </w:r>
       <w:r>
         <w:rPr>
-          <w:rFonts w:cs="Arial"/>
-        </w:rPr>
-        <w:t>[1]</w:t>
+          <w:noProof/>
+          <w:lang w:val="en-GB"/>
+        </w:rPr>
+        <w:t>1</w:t>
       </w:r>
       <w:r>
         <w:fldChar w:fldCharType="end"/>
       </w:r>
-    </w:p>
-    <w:p>
-      <w:pPr>
-        <w:rPr>
-          <w:lang w:val="de-AT"/>
-        </w:rPr>
-      </w:pPr>
+      <w:r>
+        <w:rPr>
+          <w:lang w:val="en-GB"/>
+        </w:rPr>
+        <w:t>: Fitness Function</w:t>
+      </w:r>
+      <w:bookmarkEnd w:id="38"/>
+    </w:p>
+    <w:p>
+      <w:pPr>
+        <w:rPr>
+          <w:lang w:val="de-AT" w:eastAsia="de-DE"/>
+        </w:rPr>
+      </w:pPr>
+      <w:r>
+        <w:rPr>
+          <w:lang w:val="de-AT" w:eastAsia="de-DE"/>
+        </w:rPr>
+        <w:lastRenderedPageBreak/>
+        <w:t>Noch um eine Erklärung e</w:t>
+      </w:r>
+      <w:r>
+        <w:rPr>
+          <w:lang w:val="de-AT" w:eastAsia="de-DE"/>
+        </w:rPr>
+        <w:t>rgänzen…</w:t>
+      </w:r>
     </w:p>
     <w:p>
       <w:pPr>
@@ -3968,7 +5283,7 @@
       <w:r>
         <w:t>)</w:t>
       </w:r>
-      <w:bookmarkEnd w:id="35"/>
+      <w:bookmarkEnd w:id="37"/>
     </w:p>
     <w:p>
       <w:pPr>
@@ -3993,14 +5308,7 @@
         <w:rPr>
           <w:color w:val="0066FF"/>
         </w:rPr>
-        <w:t xml:space="preserve"> = Text) Einführung in den individuellen Teil der </w:t>
-      </w:r>
-      <w:proofErr w:type="spellStart"/>
-      <w:r>
-        <w:rPr>
-          <w:color w:val="0066FF"/>
-        </w:rPr>
-        <w:t>Schüler</w:t>
+        <w:t xml:space="preserve"> = Text) Einführung in den individuellen Teil der Schüler</w:t>
       </w:r>
       <w:r>
         <w:rPr>
@@ -4008,27 +5316,208 @@
         </w:rPr>
         <w:t>:</w:t>
       </w:r>
-      <w:proofErr w:type="gramStart"/>
-      <w:r>
-        <w:rPr>
-          <w:color w:val="0066FF"/>
-        </w:rPr>
-        <w:t>in</w:t>
-      </w:r>
-      <w:proofErr w:type="spellEnd"/>
-      <w:r>
-        <w:rPr>
-          <w:color w:val="0066FF"/>
-        </w:rPr>
+      <w:r>
+        <w:rPr>
+          <w:color w:val="0066FF"/>
+        </w:rPr>
+        <w:t xml:space="preserve">in </w:t>
+      </w:r>
+      <w:r>
+        <w:rPr>
+          <w:color w:val="0066FF"/>
+        </w:rPr>
+        <w:t>.</w:t>
+      </w:r>
+    </w:p>
+    <w:p>
+      <w:pPr>
+        <w:pStyle w:val="Text"/>
+        <w:rPr>
+          <w:color w:val="0066FF"/>
+        </w:rPr>
+      </w:pPr>
+      <w:r>
+        <w:rPr>
+          <w:b/>
+          <w:color w:val="0066FF"/>
+        </w:rPr>
+        <w:t>Hinweis</w:t>
+      </w:r>
+      <w:r>
+        <w:rPr>
+          <w:color w:val="0066FF"/>
+        </w:rPr>
+        <w:t xml:space="preserve">: </w:t>
+      </w:r>
+    </w:p>
+    <w:p>
+      <w:pPr>
+        <w:pStyle w:val="Text"/>
+        <w:rPr>
+          <w:color w:val="0066FF"/>
+        </w:rPr>
+      </w:pPr>
+      <w:r>
+        <w:rPr>
+          <w:color w:val="0066FF"/>
+        </w:rPr>
+        <w:t>Jedes Kapitel der DA beginnt mit der Überschrift1 (Ebene1), davor ist immer ein Abschnittswechsel einzufügen. Damit erhält man einerseits eine gute, übersichtliche Struktur des Dokuments, andererseits kann für jedes Kapitel eine spezifische Kopf- und Fußzeile erstellt werden. In der Kopfzeile steht der Titel des Kapitels</w:t>
+      </w:r>
+      <w:r>
+        <w:rPr>
+          <w:color w:val="0066FF"/>
+        </w:rPr>
+        <w:t xml:space="preserve"> (Mitte)</w:t>
+      </w:r>
+      <w:r>
+        <w:rPr>
+          <w:color w:val="0066FF"/>
+        </w:rPr>
+        <w:t xml:space="preserve">, in der Fußzeile </w:t>
+      </w:r>
+      <w:r>
+        <w:rPr>
+          <w:color w:val="0066FF"/>
+        </w:rPr>
+        <w:t xml:space="preserve">der </w:t>
+      </w:r>
+      <w:r>
+        <w:rPr>
+          <w:color w:val="0066FF"/>
+        </w:rPr>
+        <w:t>Name der Schüler:in</w:t>
+      </w:r>
+      <w:r>
+        <w:rPr>
+          <w:color w:val="0066FF"/>
+        </w:rPr>
+        <w:t xml:space="preserve"> (links)</w:t>
+      </w:r>
+      <w:r>
+        <w:rPr>
+          <w:color w:val="0066FF"/>
+        </w:rPr>
+        <w:t>, Kapitel Nr</w:t>
+      </w:r>
+      <w:r>
+        <w:rPr>
+          <w:color w:val="0066FF"/>
+        </w:rPr>
+        <w:t xml:space="preserve"> (Mitte)</w:t>
+      </w:r>
+      <w:r>
+        <w:rPr>
+          <w:color w:val="0066FF"/>
+        </w:rPr>
+        <w:t>, Seitenzahl</w:t>
+      </w:r>
+      <w:r>
+        <w:rPr>
+          <w:color w:val="0066FF"/>
+        </w:rPr>
+        <w:t xml:space="preserve"> (rechts)</w:t>
+      </w:r>
+      <w:r>
+        <w:rPr>
+          <w:color w:val="0066FF"/>
+        </w:rPr>
+        <w:t>.</w:t>
+      </w:r>
+    </w:p>
+    <w:p>
+      <w:pPr>
+        <w:pStyle w:val="berschrift2"/>
+      </w:pPr>
+      <w:bookmarkStart w:id="39" w:name="_Toc200467198"/>
+      <w:r>
+        <w:t>Theoretische Grundlagen</w:t>
+      </w:r>
+      <w:bookmarkEnd w:id="39"/>
+      <w:r>
         <w:t xml:space="preserve"> </w:t>
       </w:r>
+    </w:p>
+    <w:p>
+      <w:pPr>
+        <w:pStyle w:val="Text"/>
+        <w:rPr>
+          <w:color w:val="0066FF"/>
+        </w:rPr>
+      </w:pPr>
+      <w:r>
+        <w:rPr>
+          <w:color w:val="0066FF"/>
+        </w:rPr>
+        <w:t>(</w:t>
+      </w:r>
+      <w:r>
+        <w:rPr>
+          <w:color w:val="0066FF"/>
+        </w:rPr>
+        <w:t>FV</w:t>
+      </w:r>
+      <w:r>
+        <w:rPr>
+          <w:color w:val="0066FF"/>
+        </w:rPr>
+        <w:t xml:space="preserve"> = Text) Beschreibung der theoretischen Grundlagen</w:t>
+      </w:r>
       <w:r>
         <w:rPr>
           <w:color w:val="0066FF"/>
         </w:rPr>
         <w:t>.</w:t>
       </w:r>
-      <w:proofErr w:type="gramEnd"/>
+      <w:r>
+        <w:rPr>
+          <w:color w:val="0066FF"/>
+        </w:rPr>
+        <w:t xml:space="preserve"> Wichtig dabei ist die Angabe der verwendeten Literatur- und Internetquellen, sowie die korrekte Angabe der Verwendung KI, wenn von dieser </w:t>
+      </w:r>
+      <w:r>
+        <w:rPr>
+          <w:b/>
+          <w:color w:val="0066FF"/>
+        </w:rPr>
+        <w:t>fachliche Inhalte</w:t>
+      </w:r>
+      <w:r>
+        <w:rPr>
+          <w:color w:val="0066FF"/>
+        </w:rPr>
+        <w:t xml:space="preserve"> abgefragt wurden.</w:t>
+      </w:r>
+    </w:p>
+    <w:p>
+      <w:pPr>
+        <w:pStyle w:val="berschrift3"/>
+      </w:pPr>
+      <w:bookmarkStart w:id="40" w:name="_Toc200467199"/>
+      <w:r>
+        <w:rPr>
+          <w:i/>
+        </w:rPr>
+        <w:t>Optional</w:t>
+      </w:r>
+      <w:r>
+        <w:t>: Überschrift der 3. Ebene (</w:t>
+      </w:r>
+      <w:r>
+        <w:rPr>
+          <w:color w:val="0066FF"/>
+        </w:rPr>
+        <w:t>F</w:t>
+      </w:r>
+      <w:r>
+        <w:rPr>
+          <w:color w:val="0066FF"/>
+        </w:rPr>
+        <w:t>V = Überschrift3</w:t>
+      </w:r>
+      <w:r>
+        <w:t>)</w:t>
+      </w:r>
+      <w:bookmarkEnd w:id="40"/>
     </w:p>
     <w:p>
       <w:pPr>
@@ -4039,276 +5528,46 @@
       </w:pPr>
       <w:r>
         <w:rPr>
+          <w:color w:val="0066FF"/>
+        </w:rPr>
+        <w:t>Text…</w:t>
+      </w:r>
+    </w:p>
+    <w:p>
+      <w:pPr>
+        <w:pStyle w:val="berschrift3"/>
+      </w:pPr>
+      <w:bookmarkStart w:id="41" w:name="_Toc200467200"/>
+      <w:r>
+        <w:rPr>
+          <w:color w:val="0066FF"/>
+        </w:rPr>
+        <w:t>Weitere Hinweise</w:t>
+      </w:r>
+      <w:bookmarkEnd w:id="41"/>
+      <w:r>
+        <w:t xml:space="preserve"> </w:t>
+      </w:r>
+    </w:p>
+    <w:p>
+      <w:pPr>
+        <w:pStyle w:val="Text"/>
+        <w:rPr>
+          <w:color w:val="0066FF"/>
+        </w:rPr>
+      </w:pPr>
+      <w:r>
+        <w:rPr>
+          <w:color w:val="0066FF"/>
+        </w:rPr>
+        <w:t xml:space="preserve">In </w:t>
+      </w:r>
+      <w:r>
+        <w:rPr>
           <w:b/>
           <w:color w:val="0066FF"/>
         </w:rPr>
-        <w:t>Hinweis</w:t>
-      </w:r>
-      <w:r>
-        <w:rPr>
-          <w:color w:val="0066FF"/>
-        </w:rPr>
-        <w:t xml:space="preserve">: </w:t>
-      </w:r>
-    </w:p>
-    <w:p>
-      <w:pPr>
-        <w:pStyle w:val="Text"/>
-        <w:rPr>
-          <w:color w:val="0066FF"/>
-        </w:rPr>
-      </w:pPr>
-      <w:r>
-        <w:rPr>
-          <w:color w:val="0066FF"/>
-        </w:rPr>
-        <w:t>Jedes Kapitel der DA beginnt mit der Überschrift1 (Ebene1), davor ist immer ein Abschnittswechsel einzufügen. Damit erhält man einerseits eine gute, übersichtliche Struktur des Dokuments, andererseits kann für jedes Kapitel eine spezifische Kopf- und Fußzeile erstellt werden. In der Kopfzeile steht der Titel des Kapitels</w:t>
-      </w:r>
-      <w:r>
-        <w:rPr>
-          <w:color w:val="0066FF"/>
-        </w:rPr>
-        <w:t xml:space="preserve"> (Mitte)</w:t>
-      </w:r>
-      <w:r>
-        <w:rPr>
-          <w:color w:val="0066FF"/>
-        </w:rPr>
-        <w:t xml:space="preserve">, in der Fußzeile </w:t>
-      </w:r>
-      <w:r>
-        <w:rPr>
-          <w:color w:val="0066FF"/>
-        </w:rPr>
-        <w:t xml:space="preserve">der </w:t>
-      </w:r>
-      <w:r>
-        <w:rPr>
-          <w:color w:val="0066FF"/>
-        </w:rPr>
-        <w:t xml:space="preserve">Name der </w:t>
-      </w:r>
-      <w:proofErr w:type="spellStart"/>
-      <w:r>
-        <w:rPr>
-          <w:color w:val="0066FF"/>
-        </w:rPr>
-        <w:t>Schüler:in</w:t>
-      </w:r>
-      <w:proofErr w:type="spellEnd"/>
-      <w:r>
-        <w:rPr>
-          <w:color w:val="0066FF"/>
-        </w:rPr>
-        <w:t xml:space="preserve"> (links)</w:t>
-      </w:r>
-      <w:r>
-        <w:rPr>
-          <w:color w:val="0066FF"/>
-        </w:rPr>
-        <w:t xml:space="preserve">, Kapitel </w:t>
-      </w:r>
-      <w:proofErr w:type="spellStart"/>
-      <w:r>
-        <w:rPr>
-          <w:color w:val="0066FF"/>
-        </w:rPr>
-        <w:t>Nr</w:t>
-      </w:r>
-      <w:proofErr w:type="spellEnd"/>
-      <w:r>
-        <w:rPr>
-          <w:color w:val="0066FF"/>
-        </w:rPr>
-        <w:t xml:space="preserve"> (Mitte)</w:t>
-      </w:r>
-      <w:r>
-        <w:rPr>
-          <w:color w:val="0066FF"/>
-        </w:rPr>
-        <w:t>, Seitenzahl</w:t>
-      </w:r>
-      <w:r>
-        <w:rPr>
-          <w:color w:val="0066FF"/>
-        </w:rPr>
-        <w:t xml:space="preserve"> (rechts)</w:t>
-      </w:r>
-      <w:r>
-        <w:rPr>
-          <w:color w:val="0066FF"/>
-        </w:rPr>
-        <w:t>.</w:t>
-      </w:r>
-    </w:p>
-    <w:p>
-      <w:pPr>
-        <w:pStyle w:val="berschrift2"/>
-      </w:pPr>
-      <w:bookmarkStart w:id="38" w:name="_Toc200467198"/>
-      <w:r>
-        <w:t>Theoretische Grundlagen</w:t>
-      </w:r>
-      <w:bookmarkEnd w:id="38"/>
-      <w:r>
-        <w:t xml:space="preserve"> </w:t>
-      </w:r>
-    </w:p>
-    <w:p>
-      <w:pPr>
-        <w:pStyle w:val="Text"/>
-        <w:rPr>
-          <w:color w:val="0066FF"/>
-        </w:rPr>
-      </w:pPr>
-      <w:r>
-        <w:rPr>
-          <w:color w:val="0066FF"/>
-        </w:rPr>
-        <w:t>(</w:t>
-      </w:r>
-      <w:r>
-        <w:rPr>
-          <w:color w:val="0066FF"/>
-        </w:rPr>
-        <w:t>FV</w:t>
-      </w:r>
-      <w:r>
-        <w:rPr>
-          <w:color w:val="0066FF"/>
-        </w:rPr>
-        <w:t xml:space="preserve"> = Text) Beschreibung der theoretischen Grundlagen</w:t>
-      </w:r>
-      <w:r>
-        <w:rPr>
-          <w:color w:val="0066FF"/>
-        </w:rPr>
-        <w:t>.</w:t>
-      </w:r>
-      <w:r>
-        <w:rPr>
-          <w:color w:val="0066FF"/>
-        </w:rPr>
-        <w:t xml:space="preserve"> Wichtig dabei ist die Angabe der verwendeten Literatur- und Internetquellen, sowie die korrekte Angabe der Verwendung KI, wenn </w:t>
-      </w:r>
-      <w:proofErr w:type="gramStart"/>
-      <w:r>
-        <w:rPr>
-          <w:color w:val="0066FF"/>
-        </w:rPr>
-        <w:t xml:space="preserve">von dieser </w:t>
-      </w:r>
-      <w:r>
-        <w:rPr>
-          <w:b/>
-          <w:color w:val="0066FF"/>
-        </w:rPr>
-        <w:t>fachliche Inhalte</w:t>
-      </w:r>
-      <w:proofErr w:type="gramEnd"/>
-      <w:r>
-        <w:rPr>
-          <w:color w:val="0066FF"/>
-        </w:rPr>
-        <w:t xml:space="preserve"> abgefragt wurden.</w:t>
-      </w:r>
-    </w:p>
-    <w:p>
-      <w:pPr>
-        <w:pStyle w:val="berschrift3"/>
-      </w:pPr>
-      <w:bookmarkStart w:id="39" w:name="_Toc200467199"/>
-      <w:r>
-        <w:rPr>
-          <w:i/>
-        </w:rPr>
-        <w:t>Optional</w:t>
-      </w:r>
-      <w:r>
-        <w:t>: Überschrift der 3. Ebene (</w:t>
-      </w:r>
-      <w:r>
-        <w:rPr>
-          <w:color w:val="0066FF"/>
-        </w:rPr>
-        <w:t>F</w:t>
-      </w:r>
-      <w:r>
-        <w:rPr>
-          <w:color w:val="0066FF"/>
-        </w:rPr>
-        <w:t>V = Überschrift3</w:t>
-      </w:r>
-      <w:r>
-        <w:t>)</w:t>
-      </w:r>
-      <w:bookmarkEnd w:id="39"/>
-    </w:p>
-    <w:p>
-      <w:pPr>
-        <w:pStyle w:val="Text"/>
-        <w:rPr>
-          <w:color w:val="0066FF"/>
-        </w:rPr>
-      </w:pPr>
-      <w:r>
-        <w:rPr>
-          <w:color w:val="0066FF"/>
-        </w:rPr>
-        <w:t>Text…</w:t>
-      </w:r>
-    </w:p>
-    <w:p>
-      <w:pPr>
-        <w:pStyle w:val="berschrift3"/>
-      </w:pPr>
-      <w:bookmarkStart w:id="40" w:name="_Toc200467200"/>
-      <w:r>
-        <w:rPr>
-          <w:color w:val="0066FF"/>
-        </w:rPr>
-        <w:t>Weitere Hinweise</w:t>
-      </w:r>
-      <w:bookmarkEnd w:id="40"/>
-      <w:r>
-        <w:t xml:space="preserve"> </w:t>
-      </w:r>
-    </w:p>
-    <w:p>
-      <w:pPr>
-        <w:pStyle w:val="Text"/>
-        <w:rPr>
-          <w:color w:val="0066FF"/>
-        </w:rPr>
-      </w:pPr>
-      <w:r>
-        <w:rPr>
-          <w:color w:val="0066FF"/>
-        </w:rPr>
-        <w:t xml:space="preserve">In </w:t>
-      </w:r>
-      <w:r>
-        <w:rPr>
-          <w:b/>
-          <w:color w:val="0066FF"/>
-        </w:rPr>
-        <w:t xml:space="preserve">blau </w:t>
-      </w:r>
-      <w:proofErr w:type="spellStart"/>
-      <w:r>
-        <w:rPr>
-          <w:b/>
-          <w:color w:val="0066FF"/>
-        </w:rPr>
-        <w:t>geschrieber</w:t>
-      </w:r>
-      <w:proofErr w:type="spellEnd"/>
-      <w:r>
-        <w:rPr>
-          <w:b/>
-          <w:color w:val="0066FF"/>
-        </w:rPr>
-        <w:t xml:space="preserve"> Text</w:t>
+        <w:t>blau geschrieber Text</w:t>
       </w:r>
       <w:r>
         <w:rPr>
@@ -4493,6 +5752,7 @@
         <w:rPr>
           <w:color w:val="0066FF"/>
         </w:rPr>
+        <w:lastRenderedPageBreak/>
         <w:t>Ist i</w:t>
       </w:r>
       <w:r>
@@ -4902,21 +6162,31 @@
         <w:rPr>
           <w:color w:val="0066FF"/>
         </w:rPr>
-        <w:t xml:space="preserve">Tabelle markieren -&gt; </w:t>
-      </w:r>
-      <w:proofErr w:type="spellStart"/>
-      <w:r>
-        <w:rPr>
-          <w:color w:val="0066FF"/>
-        </w:rPr>
-        <w:t>Rechsklick</w:t>
-      </w:r>
-      <w:proofErr w:type="spellEnd"/>
-      <w:r>
-        <w:rPr>
-          <w:color w:val="0066FF"/>
-        </w:rPr>
-        <w:t xml:space="preserve"> -&gt; „Beschriftung einfügen“ -&gt; Text eingeben (in erster Zeile „Beschriftung“ neben „Tabelle</w:t>
+        <w:t>Tabelle markieren -&gt; Rechsklick -&gt; „Beschriftung einfügen“ -&gt; Text eingeben (in erster Zeile „Beschriftung“ neben „Tabelle</w:t>
+      </w:r>
+      <w:r>
+        <w:rPr>
+          <w:color w:val="0066FF"/>
+        </w:rPr>
+        <w:t xml:space="preserve"> Nr</w:t>
+      </w:r>
+      <w:r>
+        <w:rPr>
+          <w:color w:val="0066FF"/>
+        </w:rPr>
+        <w:t xml:space="preserve">“: … </w:t>
+      </w:r>
+      <w:r>
+        <w:rPr>
+          <w:color w:val="0066FF"/>
+        </w:rPr>
+        <w:t xml:space="preserve">Die Nummer der Tabelle wird automatisch erstellt. </w:t>
+      </w:r>
+      <w:r>
+        <w:rPr>
+          <w:color w:val="0066FF"/>
+        </w:rPr>
+        <w:t>Als „Position“ wird „Unter dem ausgewähten Element“ wählen.</w:t>
       </w:r>
       <w:r>
         <w:rPr>
@@ -4924,49 +6194,40 @@
         </w:rPr>
         <w:t xml:space="preserve"> </w:t>
       </w:r>
-      <w:proofErr w:type="spellStart"/>
-      <w:r>
-        <w:rPr>
-          <w:color w:val="0066FF"/>
-        </w:rPr>
-        <w:t>Nr</w:t>
-      </w:r>
-      <w:proofErr w:type="spellEnd"/>
-      <w:r>
-        <w:rPr>
-          <w:color w:val="0066FF"/>
-        </w:rPr>
-        <w:t xml:space="preserve">“: … </w:t>
-      </w:r>
-      <w:r>
-        <w:rPr>
-          <w:color w:val="0066FF"/>
-        </w:rPr>
-        <w:t xml:space="preserve">Die Nummer der Tabelle wird automatisch erstellt. </w:t>
-      </w:r>
-      <w:r>
-        <w:rPr>
-          <w:color w:val="0066FF"/>
-        </w:rPr>
-        <w:t xml:space="preserve">Als „Position“ wird „Unter dem </w:t>
-      </w:r>
-      <w:proofErr w:type="spellStart"/>
-      <w:r>
-        <w:rPr>
-          <w:color w:val="0066FF"/>
-        </w:rPr>
-        <w:t>ausgewähten</w:t>
-      </w:r>
-      <w:proofErr w:type="spellEnd"/>
-      <w:r>
-        <w:rPr>
-          <w:color w:val="0066FF"/>
-        </w:rPr>
-        <w:t xml:space="preserve"> Element“ wählen.</w:t>
-      </w:r>
-      <w:r>
-        <w:rPr>
-          <w:color w:val="0066FF"/>
+    </w:p>
+    <w:p>
+      <w:pPr>
+        <w:pStyle w:val="Text"/>
+        <w:rPr>
+          <w:color w:val="0066FF"/>
+          <w:highlight w:val="yellow"/>
+        </w:rPr>
+      </w:pPr>
+    </w:p>
+    <w:p>
+      <w:pPr>
+        <w:pStyle w:val="Text"/>
+        <w:rPr>
+          <w:b/>
+        </w:rPr>
+      </w:pPr>
+      <w:r>
+        <w:rPr>
+          <w:b/>
+          <w:color w:val="0066FF"/>
+        </w:rPr>
+        <w:t xml:space="preserve">Beispiel für </w:t>
+      </w:r>
+      <w:r>
+        <w:rPr>
+          <w:b/>
+          <w:color w:val="0066FF"/>
+        </w:rPr>
+        <w:t>Bilder/Grafiken inkl. Beschriftung</w:t>
+      </w:r>
+      <w:r>
+        <w:rPr>
+          <w:b/>
         </w:rPr>
         <w:t xml:space="preserve"> </w:t>
       </w:r>
@@ -4976,51 +6237,12 @@
         <w:pStyle w:val="Text"/>
         <w:rPr>
           <w:color w:val="0066FF"/>
-          <w:highlight w:val="yellow"/>
-        </w:rPr>
-      </w:pPr>
-    </w:p>
-    <w:p>
-      <w:pPr>
-        <w:pStyle w:val="Text"/>
-        <w:rPr>
-          <w:b/>
-        </w:rPr>
-      </w:pPr>
-      <w:r>
-        <w:rPr>
-          <w:b/>
-          <w:color w:val="0066FF"/>
-        </w:rPr>
-        <w:t xml:space="preserve">Beispiel für </w:t>
-      </w:r>
-      <w:r>
-        <w:rPr>
-          <w:b/>
-          <w:color w:val="0066FF"/>
-        </w:rPr>
-        <w:t>Bilder/Grafiken inkl. Beschriftung</w:t>
-      </w:r>
-      <w:r>
-        <w:rPr>
-          <w:b/>
-        </w:rPr>
-        <w:t xml:space="preserve"> </w:t>
-      </w:r>
-    </w:p>
-    <w:p>
-      <w:pPr>
-        <w:pStyle w:val="Text"/>
-        <w:rPr>
-          <w:color w:val="0066FF"/>
-        </w:rPr>
-      </w:pPr>
-      <w:proofErr w:type="spellStart"/>
-      <w:r>
-        <w:rPr>
-          <w:color w:val="0066FF"/>
-        </w:rPr>
-        <w:lastRenderedPageBreak/>
+        </w:rPr>
+      </w:pPr>
+      <w:r>
+        <w:rPr>
+          <w:color w:val="0066FF"/>
+        </w:rPr>
         <w:t>j</w:t>
       </w:r>
       <w:r>
@@ -5029,26 +6251,11 @@
         </w:rPr>
         <w:t>pg</w:t>
       </w:r>
-      <w:proofErr w:type="spellEnd"/>
-      <w:r>
-        <w:rPr>
-          <w:color w:val="0066FF"/>
-        </w:rPr>
-        <w:t xml:space="preserve">, </w:t>
-      </w:r>
-      <w:proofErr w:type="spellStart"/>
-      <w:r>
-        <w:rPr>
-          <w:color w:val="0066FF"/>
-        </w:rPr>
-        <w:t>png</w:t>
-      </w:r>
-      <w:proofErr w:type="spellEnd"/>
-      <w:r>
-        <w:rPr>
-          <w:color w:val="0066FF"/>
-        </w:rPr>
-        <w:t xml:space="preserve"> und ähnliche Bilddateien werden mit „Einfügen“ -&gt; „Bilder“ -&gt; „Dieses Gerät (oder passende Quelle wählen)“ eingefügt. Idealerweise sind Bilder „zentriert“ zu platzieren.</w:t>
+      <w:r>
+        <w:rPr>
+          <w:color w:val="0066FF"/>
+        </w:rPr>
+        <w:t>, png und ähnliche Bilddateien werden mit „Einfügen“ -&gt; „Bilder“ -&gt; „Dieses Gerät (oder passende Quelle wählen)“ eingefügt. Idealerweise sind Bilder „zentriert“ zu platzieren.</w:t>
       </w:r>
     </w:p>
     <w:p>
@@ -5061,6 +6268,7 @@
         <w:rPr>
           <w:noProof/>
         </w:rPr>
+        <w:lastRenderedPageBreak/>
         <w:pict w14:anchorId="0C6F2AE4">
           <v:rect id="Freihand 57" o:spid="_x0000_s2103" style="position:absolute;left:0;text-align:left;margin-left:331.55pt;margin-top:108.25pt;width:103.2pt;height:66.45pt;z-index:251660800;visibility:visible;mso-wrap-style:square;mso-wrap-distance-left:9pt;mso-wrap-distance-top:0;mso-wrap-distance-right:9pt;mso-wrap-distance-bottom:0;mso-position-horizontal:absolute;mso-position-horizontal-relative:text;mso-position-vertical:absolute;mso-position-vertical-relative:text" filled="f" strokecolor="#e71224" strokeweight=".5mm">
             <v:stroke endcap="round"/>
@@ -5117,7 +6325,7 @@
                     <pic:cNvPicPr/>
                   </pic:nvPicPr>
                   <pic:blipFill>
-                    <a:blip r:embed="rId27">
+                    <a:blip r:embed="rId28">
                       <a:extLst>
                         <a:ext uri="{28A0092B-C50C-407E-A947-70E740481C1C}">
                           <a14:useLocalDpi xmlns:a14="http://schemas.microsoft.com/office/drawing/2010/main" val="0"/>
@@ -5172,7 +6380,7 @@
         <w:rPr>
           <w:noProof/>
         </w:rPr>
-        <w:t>1</w:t>
+        <w:t>2</w:t>
       </w:r>
       <w:r>
         <w:fldChar w:fldCharType="end"/>
@@ -5234,11 +6442,11 @@
       <w:pPr>
         <w:pStyle w:val="berschrift2"/>
       </w:pPr>
-      <w:bookmarkStart w:id="41" w:name="_Toc200467201"/>
+      <w:bookmarkStart w:id="42" w:name="_Toc200467201"/>
       <w:r>
         <w:t>Praktische Umsetzung</w:t>
       </w:r>
-      <w:bookmarkEnd w:id="41"/>
+      <w:bookmarkEnd w:id="42"/>
     </w:p>
     <w:p>
       <w:r>
@@ -5252,15 +6460,93 @@
       <w:pPr>
         <w:pStyle w:val="berschrift2"/>
       </w:pPr>
-      <w:bookmarkStart w:id="42" w:name="_Toc200467202"/>
+      <w:bookmarkStart w:id="43" w:name="_Toc200467202"/>
+      <w:r>
+        <w:t>Weitere individuelle Abschnitte</w:t>
+      </w:r>
+      <w:bookmarkEnd w:id="43"/>
+      <w:r>
+        <w:t xml:space="preserve"> </w:t>
+      </w:r>
+    </w:p>
+    <w:p>
+      <w:pPr>
+        <w:pStyle w:val="Text"/>
+        <w:rPr>
+          <w:color w:val="0066FF"/>
+        </w:rPr>
+      </w:pPr>
+      <w:r>
+        <w:rPr>
+          <w:color w:val="0066FF"/>
+        </w:rPr>
+        <w:t>(</w:t>
+      </w:r>
+      <w:r>
+        <w:rPr>
+          <w:color w:val="0066FF"/>
+        </w:rPr>
+        <w:t>FV</w:t>
+      </w:r>
+      <w:r>
+        <w:rPr>
+          <w:color w:val="0066FF"/>
+        </w:rPr>
+        <w:t xml:space="preserve"> = Text) </w:t>
+      </w:r>
+      <w:r>
+        <w:rPr>
+          <w:color w:val="0066FF"/>
+        </w:rPr>
+        <w:t xml:space="preserve">Diese </w:t>
+      </w:r>
+      <w:r>
+        <w:rPr>
+          <w:color w:val="0066FF"/>
+        </w:rPr>
+        <w:t>Abschnitte sind</w:t>
+      </w:r>
+      <w:r>
+        <w:rPr>
+          <w:color w:val="0066FF"/>
+        </w:rPr>
+        <w:t xml:space="preserve"> individuell mit </w:t>
+      </w:r>
+      <w:r>
+        <w:rPr>
+          <w:color w:val="0066FF"/>
+        </w:rPr>
+        <w:t xml:space="preserve">Ihren </w:t>
+      </w:r>
+      <w:r>
+        <w:rPr>
+          <w:color w:val="0066FF"/>
+        </w:rPr>
+        <w:t>Betreuer</w:t>
+      </w:r>
+      <w:r>
+        <w:rPr>
+          <w:color w:val="0066FF"/>
+        </w:rPr>
+        <w:t>:innen</w:t>
+      </w:r>
+      <w:r>
+        <w:rPr>
+          <w:color w:val="0066FF"/>
+        </w:rPr>
+        <w:t xml:space="preserve"> festzulegen.</w:t>
+      </w:r>
+    </w:p>
+    <w:p>
+      <w:pPr>
+        <w:pStyle w:val="berschrift2"/>
+      </w:pPr>
+      <w:bookmarkStart w:id="44" w:name="_Toc200467203"/>
       <w:r>
         <w:lastRenderedPageBreak/>
-        <w:t>Weitere individuelle Abschnitte</w:t>
-      </w:r>
-      <w:bookmarkEnd w:id="42"/>
-      <w:r>
-        <w:t xml:space="preserve"> </w:t>
-      </w:r>
+        <w:t>Ergebnisse und Diskussion</w:t>
+      </w:r>
+      <w:bookmarkEnd w:id="44"/>
     </w:p>
     <w:p>
       <w:pPr>
@@ -5273,126 +6559,30 @@
         <w:rPr>
           <w:color w:val="0066FF"/>
         </w:rPr>
-        <w:t>(</w:t>
-      </w:r>
-      <w:r>
-        <w:rPr>
-          <w:color w:val="0066FF"/>
-        </w:rPr>
-        <w:t>FV</w:t>
-      </w:r>
-      <w:r>
-        <w:rPr>
-          <w:color w:val="0066FF"/>
-        </w:rPr>
-        <w:t xml:space="preserve"> = Text) </w:t>
-      </w:r>
-      <w:r>
-        <w:rPr>
-          <w:color w:val="0066FF"/>
-        </w:rPr>
-        <w:t xml:space="preserve">Diese </w:t>
-      </w:r>
-      <w:r>
-        <w:rPr>
-          <w:color w:val="0066FF"/>
-        </w:rPr>
-        <w:t>Abschnitte sind</w:t>
-      </w:r>
-      <w:r>
-        <w:rPr>
-          <w:color w:val="0066FF"/>
-        </w:rPr>
-        <w:t xml:space="preserve"> individuell mit </w:t>
-      </w:r>
-      <w:r>
-        <w:rPr>
-          <w:color w:val="0066FF"/>
-        </w:rPr>
-        <w:t xml:space="preserve">Ihren </w:t>
-      </w:r>
-      <w:proofErr w:type="spellStart"/>
-      <w:proofErr w:type="gramStart"/>
-      <w:r>
-        <w:rPr>
-          <w:color w:val="0066FF"/>
-        </w:rPr>
-        <w:t>Betreuer</w:t>
-      </w:r>
-      <w:r>
-        <w:rPr>
-          <w:color w:val="0066FF"/>
-        </w:rPr>
-        <w:t>:innen</w:t>
-      </w:r>
-      <w:proofErr w:type="spellEnd"/>
-      <w:proofErr w:type="gramEnd"/>
-      <w:r>
-        <w:rPr>
-          <w:color w:val="0066FF"/>
-        </w:rPr>
-        <w:t xml:space="preserve"> festzulegen.</w:t>
+        <w:t>(FV = Text)</w:t>
       </w:r>
     </w:p>
     <w:p>
       <w:pPr>
         <w:pStyle w:val="berschrift2"/>
       </w:pPr>
-      <w:bookmarkStart w:id="43" w:name="_Toc200467203"/>
-      <w:r>
-        <w:t>Ergebnisse und Diskussion</w:t>
-      </w:r>
-      <w:bookmarkEnd w:id="43"/>
-    </w:p>
-    <w:p>
-      <w:pPr>
-        <w:pStyle w:val="Text"/>
-        <w:rPr>
-          <w:color w:val="0066FF"/>
-        </w:rPr>
-      </w:pPr>
-      <w:r>
-        <w:rPr>
-          <w:color w:val="0066FF"/>
-        </w:rPr>
-        <w:t>(FV = Text)</w:t>
-      </w:r>
-    </w:p>
-    <w:p>
-      <w:pPr>
-        <w:pStyle w:val="berschrift2"/>
-      </w:pPr>
-      <w:bookmarkStart w:id="44" w:name="_Toc200467204"/>
+      <w:bookmarkStart w:id="45" w:name="_Toc200467204"/>
       <w:r>
         <w:t>Zusammenfassung individueller Teil</w:t>
       </w:r>
-      <w:bookmarkEnd w:id="44"/>
-    </w:p>
-    <w:p>
-      <w:pPr>
-        <w:rPr>
-          <w:color w:val="0066FF"/>
-        </w:rPr>
-      </w:pPr>
-      <w:r>
-        <w:rPr>
-          <w:color w:val="0066FF"/>
-        </w:rPr>
-        <w:t xml:space="preserve">(FV = Text) </w:t>
-      </w:r>
-      <w:proofErr w:type="gramStart"/>
-      <w:r>
-        <w:rPr>
-          <w:color w:val="0066FF"/>
-        </w:rPr>
-        <w:t>Hier</w:t>
-      </w:r>
-      <w:proofErr w:type="gramEnd"/>
-      <w:r>
-        <w:rPr>
-          <w:color w:val="0066FF"/>
-        </w:rPr>
-        <w:t xml:space="preserve"> werden die wichtigsten Fakten der individuellen Aufgabe des Schülers / der Schülerin kurz zusammengefasst werden.</w:t>
+      <w:bookmarkEnd w:id="45"/>
+    </w:p>
+    <w:p>
+      <w:pPr>
+        <w:rPr>
+          <w:color w:val="0066FF"/>
+        </w:rPr>
+      </w:pPr>
+      <w:r>
+        <w:rPr>
+          <w:color w:val="0066FF"/>
+        </w:rPr>
+        <w:t>(FV = Text) Hier werden die wichtigsten Fakten der individuellen Aufgabe des Schülers / der Schülerin kurz zusammengefasst werden.</w:t>
       </w:r>
     </w:p>
     <w:p>
@@ -5459,14 +6649,7 @@
         <w:rPr>
           <w:color w:val="0066FF"/>
         </w:rPr>
-        <w:t>Nein</w:t>
-      </w:r>
-      <w:proofErr w:type="gramStart"/>
-      <w:r>
-        <w:rPr>
-          <w:color w:val="0066FF"/>
-        </w:rPr>
-        <w:t xml:space="preserve">: </w:t>
+        <w:t xml:space="preserve">Nein: </w:t>
       </w:r>
       <w:r>
         <w:rPr>
@@ -5478,14 +6661,7 @@
         <w:rPr>
           <w:color w:val="0066FF"/>
         </w:rPr>
-        <w:t>welche</w:t>
-      </w:r>
-      <w:proofErr w:type="gramEnd"/>
-      <w:r>
-        <w:rPr>
-          <w:color w:val="0066FF"/>
-        </w:rPr>
-        <w:t xml:space="preserve"> Gründe waren </w:t>
+        <w:t xml:space="preserve">welche Gründe waren </w:t>
       </w:r>
       <w:r>
         <w:rPr>
@@ -5539,10 +6715,10 @@
         <w:pStyle w:val="NotizEbene1"/>
         <w:outlineLvl w:val="9"/>
         <w:sectPr>
-          <w:headerReference w:type="default" r:id="rId28"/>
-          <w:footerReference w:type="default" r:id="rId29"/>
-          <w:headerReference w:type="first" r:id="rId30"/>
-          <w:footerReference w:type="first" r:id="rId31"/>
+          <w:headerReference w:type="default" r:id="rId29"/>
+          <w:footerReference w:type="default" r:id="rId30"/>
+          <w:headerReference w:type="first" r:id="rId31"/>
+          <w:footerReference w:type="first" r:id="rId32"/>
           <w:pgSz w:w="11906" w:h="16838"/>
           <w:pgMar w:top="1417" w:right="1440" w:bottom="1134" w:left="1440" w:header="708" w:footer="708" w:gutter="0"/>
           <w:cols w:space="708"/>
@@ -5554,19 +6730,11 @@
       <w:pPr>
         <w:pStyle w:val="berschrift1"/>
       </w:pPr>
-      <w:bookmarkStart w:id="47" w:name="_Ref200465902"/>
-      <w:bookmarkStart w:id="48" w:name="_Toc200467205"/>
+      <w:bookmarkStart w:id="48" w:name="_Ref200465902"/>
+      <w:bookmarkStart w:id="49" w:name="_Toc200467205"/>
       <w:r>
         <w:lastRenderedPageBreak/>
-        <w:t xml:space="preserve">Dokumentation </w:t>
-      </w:r>
-      <w:proofErr w:type="spellStart"/>
-      <w:r>
-        <w:t>Schüler:in</w:t>
-      </w:r>
-      <w:proofErr w:type="spellEnd"/>
-      <w:r>
-        <w:t xml:space="preserve"> 2: </w:t>
+        <w:t xml:space="preserve">Dokumentation Schüler:in 2: </w:t>
       </w:r>
       <w:r>
         <w:rPr>
@@ -5586,18 +6754,18 @@
         </w:rPr>
         <w:t xml:space="preserve"> = Überschrift1)</w:t>
       </w:r>
-      <w:bookmarkEnd w:id="47"/>
       <w:bookmarkEnd w:id="48"/>
+      <w:bookmarkEnd w:id="49"/>
     </w:p>
     <w:p>
       <w:pPr>
         <w:pStyle w:val="berschrift2"/>
       </w:pPr>
-      <w:bookmarkStart w:id="49" w:name="_Toc200467206"/>
+      <w:bookmarkStart w:id="50" w:name="_Toc200467206"/>
       <w:r>
         <w:t>Einleitung</w:t>
       </w:r>
-      <w:bookmarkEnd w:id="49"/>
+      <w:bookmarkEnd w:id="50"/>
     </w:p>
     <w:p>
       <w:pPr>
@@ -5610,21 +6778,7 @@
         <w:rPr>
           <w:color w:val="0066FF"/>
         </w:rPr>
-        <w:t xml:space="preserve">(FV = Text) Der Aufbau dieses Kapitels ist </w:t>
-      </w:r>
-      <w:proofErr w:type="spellStart"/>
-      <w:r>
-        <w:rPr>
-          <w:color w:val="0066FF"/>
-        </w:rPr>
-        <w:t>grudsätzlich</w:t>
-      </w:r>
-      <w:proofErr w:type="spellEnd"/>
-      <w:r>
-        <w:rPr>
-          <w:color w:val="0066FF"/>
-        </w:rPr>
-        <w:t xml:space="preserve"> gleich wie von Kapitel 2. </w:t>
+        <w:t xml:space="preserve">(FV = Text) Der Aufbau dieses Kapitels ist grudsätzlich gleich wie von Kapitel 2. </w:t>
       </w:r>
     </w:p>
     <w:p>
@@ -5645,11 +6799,11 @@
       <w:pPr>
         <w:pStyle w:val="berschrift2"/>
       </w:pPr>
-      <w:bookmarkStart w:id="50" w:name="_Toc200467207"/>
+      <w:bookmarkStart w:id="51" w:name="_Toc200467207"/>
       <w:r>
         <w:t>Theoretische Grundlagen</w:t>
       </w:r>
-      <w:bookmarkEnd w:id="50"/>
+      <w:bookmarkEnd w:id="51"/>
     </w:p>
     <w:p>
       <w:pPr>
@@ -5668,11 +6822,11 @@
       <w:pPr>
         <w:pStyle w:val="berschrift2"/>
       </w:pPr>
-      <w:bookmarkStart w:id="51" w:name="_Toc200467208"/>
+      <w:bookmarkStart w:id="52" w:name="_Toc200467208"/>
       <w:r>
         <w:t>Praktische Umsetzung</w:t>
       </w:r>
-      <w:bookmarkEnd w:id="51"/>
+      <w:bookmarkEnd w:id="52"/>
     </w:p>
     <w:p>
       <w:pPr>
@@ -5691,11 +6845,11 @@
       <w:pPr>
         <w:pStyle w:val="berschrift2"/>
       </w:pPr>
-      <w:bookmarkStart w:id="52" w:name="_Toc200467209"/>
+      <w:bookmarkStart w:id="53" w:name="_Toc200467209"/>
       <w:r>
         <w:t>Weitere individuelle Abschnitte…</w:t>
       </w:r>
-      <w:bookmarkEnd w:id="52"/>
+      <w:bookmarkEnd w:id="53"/>
     </w:p>
     <w:p>
       <w:pPr>
@@ -5715,11 +6869,11 @@
       <w:pPr>
         <w:pStyle w:val="berschrift2"/>
       </w:pPr>
-      <w:bookmarkStart w:id="53" w:name="_Toc200467210"/>
+      <w:bookmarkStart w:id="54" w:name="_Toc200467210"/>
       <w:r>
         <w:t>Ergebnisse und Diskussion</w:t>
       </w:r>
-      <w:bookmarkEnd w:id="53"/>
+      <w:bookmarkEnd w:id="54"/>
     </w:p>
     <w:p>
       <w:pPr>
@@ -5739,11 +6893,11 @@
       <w:pPr>
         <w:pStyle w:val="berschrift2"/>
       </w:pPr>
-      <w:bookmarkStart w:id="54" w:name="_Toc200467211"/>
+      <w:bookmarkStart w:id="55" w:name="_Toc200467211"/>
       <w:r>
         <w:t>Zusammenfassung individueller Teil</w:t>
       </w:r>
-      <w:bookmarkEnd w:id="54"/>
+      <w:bookmarkEnd w:id="55"/>
     </w:p>
     <w:p>
       <w:r>
@@ -5762,10 +6916,10 @@
       <w:pPr>
         <w:pStyle w:val="Text"/>
         <w:sectPr>
-          <w:headerReference w:type="default" r:id="rId32"/>
-          <w:footerReference w:type="default" r:id="rId33"/>
-          <w:headerReference w:type="first" r:id="rId34"/>
-          <w:footerReference w:type="first" r:id="rId35"/>
+          <w:headerReference w:type="default" r:id="rId33"/>
+          <w:footerReference w:type="default" r:id="rId34"/>
+          <w:headerReference w:type="first" r:id="rId35"/>
+          <w:footerReference w:type="first" r:id="rId36"/>
           <w:pgSz w:w="11906" w:h="16838"/>
           <w:pgMar w:top="1417" w:right="1440" w:bottom="1134" w:left="1440" w:header="708" w:footer="708" w:gutter="0"/>
           <w:cols w:space="708"/>
@@ -5777,16 +6931,16 @@
       <w:pPr>
         <w:pStyle w:val="berschrift1"/>
       </w:pPr>
-      <w:bookmarkStart w:id="55" w:name="_Toc200467212"/>
-      <w:bookmarkStart w:id="56" w:name="_Ref200468988"/>
-      <w:bookmarkStart w:id="57" w:name="_Ref200469530"/>
+      <w:bookmarkStart w:id="56" w:name="_Toc200467212"/>
+      <w:bookmarkStart w:id="57" w:name="_Ref200468988"/>
+      <w:bookmarkStart w:id="58" w:name="_Ref200469530"/>
       <w:r>
         <w:lastRenderedPageBreak/>
         <w:t>Zusammenfassung und Ausblick</w:t>
       </w:r>
-      <w:bookmarkEnd w:id="55"/>
       <w:bookmarkEnd w:id="56"/>
       <w:bookmarkEnd w:id="57"/>
+      <w:bookmarkEnd w:id="58"/>
     </w:p>
     <w:p>
       <w:pPr>
@@ -5962,16 +7116,8 @@
         <w:rPr>
           <w:color w:val="0066FF"/>
         </w:rPr>
-        <w:t xml:space="preserve">Erweiterung der Funktionalität </w:t>
-      </w:r>
-      <w:proofErr w:type="gramStart"/>
-      <w:r>
-        <w:rPr>
-          <w:color w:val="0066FF"/>
-        </w:rPr>
-        <w:t>des vorliegendes Projekts</w:t>
-      </w:r>
-      <w:proofErr w:type="gramEnd"/>
+        <w:t>Erweiterung der Funktionalität des vorliegendes Projekts</w:t>
+      </w:r>
     </w:p>
     <w:p>
       <w:pPr>
@@ -5982,10 +7128,10 @@
       <w:pPr>
         <w:pStyle w:val="Text"/>
         <w:sectPr>
-          <w:headerReference w:type="default" r:id="rId36"/>
-          <w:footerReference w:type="default" r:id="rId37"/>
-          <w:headerReference w:type="first" r:id="rId38"/>
-          <w:footerReference w:type="first" r:id="rId39"/>
+          <w:headerReference w:type="default" r:id="rId37"/>
+          <w:footerReference w:type="default" r:id="rId38"/>
+          <w:headerReference w:type="first" r:id="rId39"/>
+          <w:footerReference w:type="first" r:id="rId40"/>
           <w:pgSz w:w="11906" w:h="16838"/>
           <w:pgMar w:top="1417" w:right="1440" w:bottom="1134" w:left="1440" w:header="708" w:footer="708" w:gutter="0"/>
           <w:cols w:space="708"/>
@@ -5997,21 +7143,21 @@
       <w:pPr>
         <w:pStyle w:val="berschrift1"/>
       </w:pPr>
-      <w:bookmarkStart w:id="58" w:name="_Ref200468159"/>
-      <w:bookmarkStart w:id="59" w:name="_Ref210560064"/>
-      <w:bookmarkStart w:id="60" w:name="_Toc210560252"/>
-      <w:bookmarkStart w:id="61" w:name="_Toc210560305"/>
-      <w:bookmarkStart w:id="62" w:name="_Toc84751256"/>
-      <w:bookmarkStart w:id="63" w:name="_Toc84751368"/>
-      <w:bookmarkStart w:id="64" w:name="_Toc84757221"/>
-      <w:bookmarkStart w:id="65" w:name="_Toc211137922"/>
-      <w:bookmarkStart w:id="66" w:name="_Toc211138167"/>
-      <w:bookmarkStart w:id="67" w:name="_Toc200467213"/>
+      <w:bookmarkStart w:id="59" w:name="_Ref200468159"/>
+      <w:bookmarkStart w:id="60" w:name="_Ref210560064"/>
+      <w:bookmarkStart w:id="61" w:name="_Toc210560252"/>
+      <w:bookmarkStart w:id="62" w:name="_Toc210560305"/>
+      <w:bookmarkStart w:id="63" w:name="_Toc84751256"/>
+      <w:bookmarkStart w:id="64" w:name="_Toc84751368"/>
+      <w:bookmarkStart w:id="65" w:name="_Toc84757221"/>
+      <w:bookmarkStart w:id="66" w:name="_Toc211137922"/>
+      <w:bookmarkStart w:id="67" w:name="_Toc211138167"/>
+      <w:bookmarkStart w:id="68" w:name="_Toc200467213"/>
       <w:r>
         <w:lastRenderedPageBreak/>
         <w:t>Erklärung der Eigenständigkeit</w:t>
       </w:r>
-      <w:bookmarkEnd w:id="58"/>
+      <w:bookmarkEnd w:id="59"/>
     </w:p>
     <w:p>
       <w:pPr>
@@ -6096,13 +7242,8 @@
             <w:pPr>
               <w:pStyle w:val="TextinTabelle"/>
             </w:pPr>
-            <w:proofErr w:type="spellStart"/>
             <w:r>
-              <w:t>Schüler:in</w:t>
-            </w:r>
-            <w:proofErr w:type="spellEnd"/>
-            <w:r>
-              <w:t xml:space="preserve"> 1 </w:t>
+              <w:t xml:space="preserve">Schüler:in 1 </w:t>
             </w:r>
           </w:p>
         </w:tc>
@@ -6165,10 +7306,10 @@
       <w:pPr>
         <w:pStyle w:val="Text"/>
         <w:sectPr>
-          <w:headerReference w:type="default" r:id="rId40"/>
-          <w:footerReference w:type="default" r:id="rId41"/>
-          <w:headerReference w:type="first" r:id="rId42"/>
-          <w:footerReference w:type="first" r:id="rId43"/>
+          <w:headerReference w:type="default" r:id="rId41"/>
+          <w:footerReference w:type="default" r:id="rId42"/>
+          <w:headerReference w:type="first" r:id="rId43"/>
+          <w:footerReference w:type="first" r:id="rId44"/>
           <w:pgSz w:w="11906" w:h="16838"/>
           <w:pgMar w:top="1417" w:right="1440" w:bottom="1134" w:left="1440" w:header="708" w:footer="708" w:gutter="0"/>
           <w:cols w:space="708"/>
@@ -6180,21 +7321,21 @@
       <w:pPr>
         <w:pStyle w:val="berschrift1"/>
       </w:pPr>
-      <w:bookmarkStart w:id="68" w:name="_Ref200469499"/>
-      <w:bookmarkStart w:id="69" w:name="_Ref200467937"/>
+      <w:bookmarkStart w:id="69" w:name="_Ref200469499"/>
+      <w:bookmarkStart w:id="70" w:name="_Ref200467937"/>
       <w:r>
         <w:lastRenderedPageBreak/>
         <w:t>Arbeitsnachweise</w:t>
       </w:r>
-      <w:bookmarkEnd w:id="68"/>
+      <w:bookmarkEnd w:id="69"/>
     </w:p>
     <w:p>
       <w:pPr>
         <w:pStyle w:val="Text"/>
         <w:sectPr>
-          <w:headerReference w:type="default" r:id="rId44"/>
-          <w:footerReference w:type="default" r:id="rId45"/>
-          <w:headerReference w:type="first" r:id="rId46"/>
+          <w:headerReference w:type="default" r:id="rId45"/>
+          <w:footerReference w:type="default" r:id="rId46"/>
+          <w:headerReference w:type="first" r:id="rId47"/>
           <w:pgSz w:w="11906" w:h="16838"/>
           <w:pgMar w:top="1417" w:right="1440" w:bottom="1134" w:left="1440" w:header="708" w:footer="708" w:gutter="0"/>
           <w:cols w:space="708"/>
@@ -6206,12 +7347,11 @@
       <w:pPr>
         <w:pStyle w:val="berschrift1"/>
       </w:pPr>
-      <w:bookmarkStart w:id="70" w:name="_Ref200469033"/>
+      <w:bookmarkStart w:id="71" w:name="_Ref200469033"/>
       <w:r>
         <w:lastRenderedPageBreak/>
         <w:t>Verzeichnisse</w:t>
       </w:r>
-      <w:bookmarkEnd w:id="59"/>
       <w:bookmarkEnd w:id="60"/>
       <w:bookmarkEnd w:id="61"/>
       <w:bookmarkEnd w:id="62"/>
@@ -6220,8 +7360,9 @@
       <w:bookmarkEnd w:id="65"/>
       <w:bookmarkEnd w:id="66"/>
       <w:bookmarkEnd w:id="67"/>
-      <w:bookmarkEnd w:id="69"/>
+      <w:bookmarkEnd w:id="68"/>
       <w:bookmarkEnd w:id="70"/>
+      <w:bookmarkEnd w:id="71"/>
       <w:r>
         <w:t xml:space="preserve"> </w:t>
       </w:r>
@@ -6230,28 +7371,28 @@
       <w:pPr>
         <w:pStyle w:val="berschrift2"/>
       </w:pPr>
-      <w:bookmarkStart w:id="71" w:name="_Toc210560253"/>
-      <w:bookmarkStart w:id="72" w:name="_Toc210560306"/>
-      <w:bookmarkStart w:id="73" w:name="_Toc84751257"/>
-      <w:bookmarkStart w:id="74" w:name="_Toc84751369"/>
-      <w:bookmarkStart w:id="75" w:name="_Toc84757222"/>
-      <w:bookmarkStart w:id="76" w:name="_Toc211137923"/>
-      <w:bookmarkStart w:id="77" w:name="_Toc211138168"/>
-      <w:bookmarkStart w:id="78" w:name="_Toc200467214"/>
+      <w:bookmarkStart w:id="72" w:name="_Toc210560253"/>
+      <w:bookmarkStart w:id="73" w:name="_Toc210560306"/>
+      <w:bookmarkStart w:id="74" w:name="_Toc84751257"/>
+      <w:bookmarkStart w:id="75" w:name="_Toc84751369"/>
+      <w:bookmarkStart w:id="76" w:name="_Toc84757222"/>
+      <w:bookmarkStart w:id="77" w:name="_Toc211137923"/>
+      <w:bookmarkStart w:id="78" w:name="_Toc211138168"/>
+      <w:bookmarkStart w:id="79" w:name="_Toc200467214"/>
       <w:r>
         <w:t>Literatur</w:t>
       </w:r>
-      <w:bookmarkEnd w:id="71"/>
       <w:bookmarkEnd w:id="72"/>
       <w:bookmarkEnd w:id="73"/>
       <w:bookmarkEnd w:id="74"/>
       <w:bookmarkEnd w:id="75"/>
       <w:bookmarkEnd w:id="76"/>
       <w:bookmarkEnd w:id="77"/>
+      <w:bookmarkEnd w:id="78"/>
       <w:r>
         <w:t>verzeichnis</w:t>
       </w:r>
-      <w:bookmarkEnd w:id="78"/>
+      <w:bookmarkEnd w:id="79"/>
       <w:r>
         <w:t xml:space="preserve"> </w:t>
       </w:r>
@@ -6265,6 +7406,9 @@
         </w:rPr>
       </w:pPr>
       <w:r>
+        <w:rPr>
+          <w:lang w:val="en-GB"/>
+        </w:rPr>
         <w:fldChar w:fldCharType="begin"/>
       </w:r>
       <w:r>
@@ -6274,6 +7418,9 @@
         <w:instrText xml:space="preserve"> ADDIN ZOTERO_BIBL {"uncited":[],"omitted":[],"custom":[]} CSL_BIBLIOGRAPHY </w:instrText>
       </w:r>
       <w:r>
+        <w:rPr>
+          <w:lang w:val="en-GB"/>
+        </w:rPr>
         <w:fldChar w:fldCharType="separate"/>
       </w:r>
       <w:r>
@@ -6289,23 +7436,7 @@
           <w:lang w:val="en-GB"/>
         </w:rPr>
         <w:tab/>
-        <w:t xml:space="preserve">K. O. Stanley und R. Miikkulainen, „Efficient evolution of neural network </w:t>
-      </w:r>
-      <w:proofErr w:type="gramStart"/>
-      <w:r>
-        <w:rPr>
-          <w:rFonts w:cs="Arial"/>
-          <w:lang w:val="en-GB"/>
-        </w:rPr>
-        <w:t>topologies“</w:t>
-      </w:r>
-      <w:proofErr w:type="gramEnd"/>
-      <w:r>
-        <w:rPr>
-          <w:rFonts w:cs="Arial"/>
-          <w:lang w:val="en-GB"/>
-        </w:rPr>
-        <w:t xml:space="preserve">, in </w:t>
+        <w:t xml:space="preserve">K. O. Stanley, B. D. Bryant, und R. Miikkulainen, „Real-Time Neuroevolution in the NERO Video Game“, </w:t>
       </w:r>
       <w:r>
         <w:rPr>
@@ -6314,13 +7445,97 @@
           <w:iCs/>
           <w:lang w:val="en-GB"/>
         </w:rPr>
-        <w:t>Proceedings of the 2002 Congress on Evolutionary Computation. CEC’02 (Cat. No.02TH8600)</w:t>
+        <w:t>IEEE Trans. Evol. Comput.</w:t>
       </w:r>
       <w:r>
         <w:rPr>
           <w:rFonts w:cs="Arial"/>
           <w:lang w:val="en-GB"/>
         </w:rPr>
+        <w:t>, Bd. 9, Nr. 6, S. 653–668, Dez. 2005, doi: 10.1109/TEVC.2005.856210.</w:t>
+      </w:r>
+    </w:p>
+    <w:p>
+      <w:pPr>
+        <w:pStyle w:val="Literaturverzeichnis"/>
+        <w:rPr>
+          <w:rFonts w:cs="Arial"/>
+        </w:rPr>
+      </w:pPr>
+      <w:r>
+        <w:rPr>
+          <w:rFonts w:cs="Arial"/>
+          <w:lang w:val="en-GB"/>
+        </w:rPr>
+        <w:t>[2]</w:t>
+      </w:r>
+      <w:r>
+        <w:rPr>
+          <w:rFonts w:cs="Arial"/>
+          <w:lang w:val="en-GB"/>
+        </w:rPr>
+        <w:tab/>
+      </w:r>
+      <w:r>
+        <w:rPr>
+          <w:rFonts w:cs="Arial"/>
+          <w:i/>
+          <w:iCs/>
+          <w:lang w:val="en-GB"/>
+        </w:rPr>
+        <w:t>neat-python/neat-python</w:t>
+      </w:r>
+      <w:r>
+        <w:rPr>
+          <w:rFonts w:cs="Arial"/>
+          <w:lang w:val="en-GB"/>
+        </w:rPr>
+        <w:t xml:space="preserve">. </w:t>
+      </w:r>
+      <w:r>
+        <w:rPr>
+          <w:rFonts w:cs="Arial"/>
+        </w:rPr>
+        <w:t>(13. August 2025). Python. neat-python. Zugegriffen: 21. Dezember 2025. [Online]. Verfügbar unter: https://github.com/neat-python/neat-python</w:t>
+      </w:r>
+    </w:p>
+    <w:p>
+      <w:pPr>
+        <w:pStyle w:val="Literaturverzeichnis"/>
+        <w:rPr>
+          <w:rFonts w:cs="Arial"/>
+          <w:lang w:val="en-GB"/>
+        </w:rPr>
+      </w:pPr>
+      <w:r>
+        <w:rPr>
+          <w:rFonts w:cs="Arial"/>
+          <w:lang w:val="en-GB"/>
+        </w:rPr>
+        <w:t>[3]</w:t>
+      </w:r>
+      <w:r>
+        <w:rPr>
+          <w:rFonts w:cs="Arial"/>
+          <w:lang w:val="en-GB"/>
+        </w:rPr>
+        <w:tab/>
+        <w:t xml:space="preserve">K. O. Stanley und R. Miikkulainen, „Efficient evolution of neural network topologies“, in </w:t>
+      </w:r>
+      <w:r>
+        <w:rPr>
+          <w:rFonts w:cs="Arial"/>
+          <w:i/>
+          <w:iCs/>
+          <w:lang w:val="en-GB"/>
+        </w:rPr>
+        <w:t>Proceedings of the 2002 Congress on Evolutionary Computation. CEC’02 (Cat. No.02TH8600)</w:t>
+      </w:r>
+      <w:r>
+        <w:rPr>
+          <w:rFonts w:cs="Arial"/>
+          <w:lang w:val="en-GB"/>
+        </w:rPr>
         <w:t>, Honolulu, HI, USA: IEEE, 2002, S. 1757–1762. doi: 10.1109/CEC.2002.1004508.</w:t>
       </w:r>
     </w:p>
@@ -6331,6 +7546,9 @@
         </w:rPr>
       </w:pPr>
       <w:r>
+        <w:rPr>
+          <w:lang w:val="en-GB"/>
+        </w:rPr>
         <w:fldChar w:fldCharType="end"/>
       </w:r>
     </w:p>
@@ -6344,39 +7562,24 @@
         <w:rPr>
           <w:color w:val="0066FF"/>
         </w:rPr>
-        <w:t xml:space="preserve">Wird mithilfe von </w:t>
-      </w:r>
-      <w:proofErr w:type="spellStart"/>
-      <w:r>
-        <w:rPr>
-          <w:color w:val="0066FF"/>
-        </w:rPr>
-        <w:t>Zotero</w:t>
-      </w:r>
-      <w:proofErr w:type="spellEnd"/>
-      <w:r>
-        <w:rPr>
-          <w:color w:val="0066FF"/>
-        </w:rPr>
-        <w:t xml:space="preserve"> erstellt…</w:t>
+        <w:t>Wird mithilfe von Zotero erstellt…</w:t>
       </w:r>
     </w:p>
     <w:p>
       <w:pPr>
         <w:pStyle w:val="berschrift2"/>
       </w:pPr>
-      <w:bookmarkStart w:id="79" w:name="_Toc210560254"/>
-      <w:bookmarkStart w:id="80" w:name="_Toc210560307"/>
-      <w:bookmarkStart w:id="81" w:name="_Toc84751260"/>
-      <w:bookmarkStart w:id="82" w:name="_Toc84751372"/>
-      <w:bookmarkStart w:id="83" w:name="_Toc84757225"/>
-      <w:bookmarkStart w:id="84" w:name="_Toc211137927"/>
-      <w:bookmarkStart w:id="85" w:name="_Toc211138171"/>
-      <w:bookmarkStart w:id="86" w:name="_Toc200467215"/>
+      <w:bookmarkStart w:id="80" w:name="_Toc210560254"/>
+      <w:bookmarkStart w:id="81" w:name="_Toc210560307"/>
+      <w:bookmarkStart w:id="82" w:name="_Toc84751260"/>
+      <w:bookmarkStart w:id="83" w:name="_Toc84751372"/>
+      <w:bookmarkStart w:id="84" w:name="_Toc84757225"/>
+      <w:bookmarkStart w:id="85" w:name="_Toc211137927"/>
+      <w:bookmarkStart w:id="86" w:name="_Toc211138171"/>
+      <w:bookmarkStart w:id="87" w:name="_Toc200467215"/>
       <w:r>
         <w:t>Abkürzungsverzeichnis</w:t>
       </w:r>
-      <w:bookmarkEnd w:id="79"/>
       <w:bookmarkEnd w:id="80"/>
       <w:bookmarkEnd w:id="81"/>
       <w:bookmarkEnd w:id="82"/>
@@ -6384,6 +7587,7 @@
       <w:bookmarkEnd w:id="84"/>
       <w:bookmarkEnd w:id="85"/>
       <w:bookmarkEnd w:id="86"/>
+      <w:bookmarkEnd w:id="87"/>
     </w:p>
     <w:p>
       <w:pPr>
@@ -6396,14 +7600,7 @@
         <w:rPr>
           <w:color w:val="0066FF"/>
         </w:rPr>
-        <w:t>(</w:t>
-      </w:r>
-      <w:proofErr w:type="gramStart"/>
-      <w:r>
-        <w:rPr>
-          <w:color w:val="0066FF"/>
-        </w:rPr>
-        <w:t xml:space="preserve">FV </w:t>
+        <w:t xml:space="preserve">(FV </w:t>
       </w:r>
       <w:r>
         <w:rPr>
@@ -6411,20 +7608,19 @@
         </w:rPr>
         <w:t>Text</w:t>
       </w:r>
-      <w:proofErr w:type="gramEnd"/>
       <w:r>
         <w:rPr>
           <w:color w:val="0066FF"/>
         </w:rPr>
         <w:t>)</w:t>
       </w:r>
-      <w:bookmarkStart w:id="87" w:name="_Toc210560255"/>
-      <w:bookmarkStart w:id="88" w:name="_Toc210560308"/>
-      <w:bookmarkStart w:id="89" w:name="_Toc84751261"/>
-      <w:bookmarkStart w:id="90" w:name="_Toc84751373"/>
-      <w:bookmarkStart w:id="91" w:name="_Toc84757226"/>
-      <w:bookmarkStart w:id="92" w:name="_Toc211137928"/>
-      <w:bookmarkStart w:id="93" w:name="_Toc211138172"/>
+      <w:bookmarkStart w:id="88" w:name="_Toc210560255"/>
+      <w:bookmarkStart w:id="89" w:name="_Toc210560308"/>
+      <w:bookmarkStart w:id="90" w:name="_Toc84751261"/>
+      <w:bookmarkStart w:id="91" w:name="_Toc84751373"/>
+      <w:bookmarkStart w:id="92" w:name="_Toc84757226"/>
+      <w:bookmarkStart w:id="93" w:name="_Toc211137928"/>
+      <w:bookmarkStart w:id="94" w:name="_Toc211138172"/>
       <w:r>
         <w:rPr>
           <w:color w:val="0066FF"/>
@@ -6436,11 +7632,10 @@
       <w:pPr>
         <w:pStyle w:val="berschrift2"/>
       </w:pPr>
-      <w:bookmarkStart w:id="94" w:name="_Toc200467216"/>
+      <w:bookmarkStart w:id="95" w:name="_Toc200467216"/>
       <w:r>
         <w:t>Tabellen</w:t>
       </w:r>
-      <w:bookmarkEnd w:id="87"/>
       <w:bookmarkEnd w:id="88"/>
       <w:bookmarkEnd w:id="89"/>
       <w:bookmarkEnd w:id="90"/>
@@ -6448,27 +7643,14 @@
       <w:bookmarkEnd w:id="92"/>
       <w:bookmarkEnd w:id="93"/>
       <w:bookmarkEnd w:id="94"/>
-    </w:p>
-    <w:p>
-      <w:r>
-        <w:rPr>
-          <w:color w:val="0066FF"/>
-        </w:rPr>
-        <w:t>(</w:t>
-      </w:r>
-      <w:proofErr w:type="gramStart"/>
-      <w:r>
-        <w:rPr>
-          <w:color w:val="0066FF"/>
-        </w:rPr>
-        <w:t>FV Text</w:t>
-      </w:r>
-      <w:proofErr w:type="gramEnd"/>
-      <w:r>
-        <w:rPr>
-          <w:color w:val="0066FF"/>
-        </w:rPr>
-        <w:t xml:space="preserve">) Optionaler Abschnitt. Nur verwenden, wenn mehr als </w:t>
+      <w:bookmarkEnd w:id="95"/>
+    </w:p>
+    <w:p>
+      <w:r>
+        <w:rPr>
+          <w:color w:val="0066FF"/>
+        </w:rPr>
+        <w:t xml:space="preserve">(FV Text) Optionaler Abschnitt. Nur verwenden, wenn mehr als </w:t>
       </w:r>
       <w:r>
         <w:rPr>
@@ -6499,54 +7681,40 @@
       <w:pPr>
         <w:pStyle w:val="berschrift2"/>
       </w:pPr>
-      <w:bookmarkStart w:id="95" w:name="_Toc210560256"/>
-      <w:bookmarkStart w:id="96" w:name="_Toc210560309"/>
-      <w:bookmarkStart w:id="97" w:name="_Toc84751262"/>
-      <w:bookmarkStart w:id="98" w:name="_Toc84751374"/>
-      <w:bookmarkStart w:id="99" w:name="_Toc84757227"/>
-      <w:bookmarkStart w:id="100" w:name="_Toc211137929"/>
-      <w:bookmarkStart w:id="101" w:name="_Toc211138173"/>
-      <w:bookmarkStart w:id="102" w:name="_Toc200467217"/>
+      <w:bookmarkStart w:id="96" w:name="_Toc210560256"/>
+      <w:bookmarkStart w:id="97" w:name="_Toc210560309"/>
+      <w:bookmarkStart w:id="98" w:name="_Toc84751262"/>
+      <w:bookmarkStart w:id="99" w:name="_Toc84751374"/>
+      <w:bookmarkStart w:id="100" w:name="_Toc84757227"/>
+      <w:bookmarkStart w:id="101" w:name="_Toc211137929"/>
+      <w:bookmarkStart w:id="102" w:name="_Toc211138173"/>
+      <w:bookmarkStart w:id="103" w:name="_Toc200467217"/>
       <w:r>
         <w:t>Abbildunge</w:t>
       </w:r>
-      <w:bookmarkEnd w:id="95"/>
       <w:bookmarkEnd w:id="96"/>
+      <w:bookmarkEnd w:id="97"/>
       <w:r>
         <w:t>n</w:t>
       </w:r>
-      <w:bookmarkEnd w:id="97"/>
       <w:bookmarkEnd w:id="98"/>
       <w:bookmarkEnd w:id="99"/>
       <w:bookmarkEnd w:id="100"/>
       <w:bookmarkEnd w:id="101"/>
       <w:bookmarkEnd w:id="102"/>
-    </w:p>
-    <w:p>
-      <w:pPr>
-        <w:rPr>
-          <w:color w:val="0066FF"/>
-        </w:rPr>
-      </w:pPr>
-      <w:r>
-        <w:rPr>
-          <w:color w:val="0066FF"/>
-        </w:rPr>
-        <w:t>(</w:t>
-      </w:r>
-      <w:proofErr w:type="gramStart"/>
-      <w:r>
-        <w:rPr>
-          <w:color w:val="0066FF"/>
-        </w:rPr>
-        <w:t>FV Text</w:t>
-      </w:r>
-      <w:proofErr w:type="gramEnd"/>
-      <w:r>
-        <w:rPr>
-          <w:color w:val="0066FF"/>
-        </w:rPr>
-        <w:t xml:space="preserve">) Optionaler Abschnitt. Nur verwenden, wenn mehr als 10 verschiedene </w:t>
+      <w:bookmarkEnd w:id="103"/>
+    </w:p>
+    <w:p>
+      <w:pPr>
+        <w:rPr>
+          <w:color w:val="0066FF"/>
+        </w:rPr>
+      </w:pPr>
+      <w:r>
+        <w:rPr>
+          <w:color w:val="0066FF"/>
+        </w:rPr>
+        <w:t xml:space="preserve">(FV Text) Optionaler Abschnitt. Nur verwenden, wenn mehr als 10 verschiedene </w:t>
       </w:r>
       <w:r>
         <w:rPr>
@@ -6571,8 +7739,8 @@
     <w:p>
       <w:pPr>
         <w:sectPr>
-          <w:headerReference w:type="default" r:id="rId47"/>
-          <w:footerReference w:type="default" r:id="rId48"/>
+          <w:headerReference w:type="default" r:id="rId48"/>
+          <w:footerReference w:type="default" r:id="rId49"/>
           <w:pgSz w:w="11906" w:h="16838"/>
           <w:pgMar w:top="1417" w:right="1440" w:bottom="1134" w:left="1440" w:header="708" w:footer="708" w:gutter="0"/>
           <w:cols w:space="708"/>
@@ -6584,22 +7752,22 @@
       <w:pPr>
         <w:pStyle w:val="berschrift1"/>
       </w:pPr>
-      <w:bookmarkStart w:id="103" w:name="_Ref84675439"/>
-      <w:bookmarkStart w:id="104" w:name="_Toc84751263"/>
-      <w:bookmarkStart w:id="105" w:name="_Toc84751375"/>
-      <w:bookmarkStart w:id="106" w:name="_Toc211137930"/>
-      <w:bookmarkStart w:id="107" w:name="_Toc211138174"/>
-      <w:bookmarkStart w:id="108" w:name="_Toc200467218"/>
+      <w:bookmarkStart w:id="104" w:name="_Ref84675439"/>
+      <w:bookmarkStart w:id="105" w:name="_Toc84751263"/>
+      <w:bookmarkStart w:id="106" w:name="_Toc84751375"/>
+      <w:bookmarkStart w:id="107" w:name="_Toc211137930"/>
+      <w:bookmarkStart w:id="108" w:name="_Toc211138174"/>
+      <w:bookmarkStart w:id="109" w:name="_Toc200467218"/>
       <w:r>
         <w:lastRenderedPageBreak/>
         <w:t>Anhang</w:t>
       </w:r>
-      <w:bookmarkEnd w:id="103"/>
       <w:bookmarkEnd w:id="104"/>
       <w:bookmarkEnd w:id="105"/>
       <w:bookmarkEnd w:id="106"/>
       <w:bookmarkEnd w:id="107"/>
       <w:bookmarkEnd w:id="108"/>
+      <w:bookmarkEnd w:id="109"/>
     </w:p>
     <w:p>
       <w:pPr>
@@ -6609,21 +7777,7 @@
         <w:rPr>
           <w:color w:val="0066FF"/>
         </w:rPr>
-        <w:t>(</w:t>
-      </w:r>
-      <w:proofErr w:type="gramStart"/>
-      <w:r>
-        <w:rPr>
-          <w:color w:val="0066FF"/>
-        </w:rPr>
-        <w:t>FV Text</w:t>
-      </w:r>
-      <w:proofErr w:type="gramEnd"/>
-      <w:r>
-        <w:rPr>
-          <w:color w:val="0066FF"/>
-        </w:rPr>
-        <w:t>) Optionale</w:t>
+        <w:t>(FV Text) Optionale</w:t>
       </w:r>
       <w:r>
         <w:rPr>
@@ -6643,15 +7797,15 @@
         </w:rPr>
         <w:t>Kapitel. Hier werden Datenblätter, große Zeichnungen, Skizzen, Bilder, etc. eingefügt, die im Fließtext der vorigen Kapitel nicht eingefügt werden, da sie dort die Übersichtlichkeit bzw. Struktur dieser Kapitel verschlechtern würden.</w:t>
       </w:r>
+      <w:bookmarkEnd w:id="35"/>
       <w:bookmarkEnd w:id="36"/>
-      <w:bookmarkEnd w:id="37"/>
     </w:p>
     <w:sectPr>
-      <w:headerReference w:type="even" r:id="rId49"/>
-      <w:headerReference w:type="default" r:id="rId50"/>
-      <w:footerReference w:type="default" r:id="rId51"/>
-      <w:headerReference w:type="first" r:id="rId52"/>
-      <w:footerReference w:type="first" r:id="rId53"/>
+      <w:headerReference w:type="even" r:id="rId50"/>
+      <w:headerReference w:type="default" r:id="rId51"/>
+      <w:footerReference w:type="default" r:id="rId52"/>
+      <w:headerReference w:type="first" r:id="rId53"/>
+      <w:footerReference w:type="first" r:id="rId54"/>
       <w:pgSz w:w="11906" w:h="16838"/>
       <w:pgMar w:top="1417" w:right="1440" w:bottom="1134" w:left="1440" w:header="708" w:footer="708" w:gutter="0"/>
       <w:cols w:space="708"/>
@@ -7716,8 +8870,8 @@
 
 <file path=word/header10.xml><?xml version="1.0" encoding="utf-8"?>
 <w:hdr xmlns:wpc="http://schemas.microsoft.com/office/word/2010/wordprocessingCanvas" xmlns:cx="http://schemas.microsoft.com/office/drawing/2014/chartex" xmlns:cx1="http://schemas.microsoft.com/office/drawing/2015/9/8/chartex" xmlns:cx2="http://schemas.microsoft.com/office/drawing/2015/10/21/chartex" xmlns:cx3="http://schemas.microsoft.com/office/drawing/2016/5/9/chartex" xmlns:cx4="http://schemas.microsoft.com/office/drawing/2016/5/10/chartex" xmlns:cx5="http://schemas.microsoft.com/office/drawing/2016/5/11/chartex" xmlns:cx6="http://schemas.microsoft.com/office/drawing/2016/5/12/chartex" xmlns:cx7="http://schemas.microsoft.com/office/drawing/2016/5/13/chartex" xmlns:cx8="http://schemas.microsoft.com/office/drawing/2016/5/14/chartex" xmlns:mc="http://schemas.openxmlformats.org/markup-compatibility/2006" xmlns:aink="http://schemas.microsoft.com/office/drawing/2016/ink" xmlns:am3d="http://schemas.microsoft.com/office/drawing/2017/model3d" xmlns:o="urn:schemas-microsoft-com:office:office" xmlns:oel="http://schemas.microsoft.com/office/2019/extlst" xmlns:r="http://schemas.openxmlformats.org/officeDocument/2006/relationships" xmlns:m="http://schemas.openxmlformats.org/officeDocument/2006/math" xmlns:v="urn:schemas-microsoft-com:vml" xmlns:wp14="http://schemas.microsoft.com/office/word/2010/wordprocessingDrawing" xmlns:wp="http://schemas.openxmlformats.org/drawingml/2006/wordprocessingDrawing" xmlns:w10="urn:schemas-microsoft-com:office:word" xmlns:w="http://schemas.openxmlformats.org/wordprocessingml/2006/main" xmlns:w14="http://schemas.microsoft.com/office/word/2010/wordml" xmlns:w15="http://schemas.microsoft.com/office/word/2012/wordml" xmlns:w16cex="http://schemas.microsoft.com/office/word/2018/wordml/cex" xmlns:w16cid="http://schemas.microsoft.com/office/word/2016/wordml/cid" xmlns:w16="http://schemas.microsoft.com/office/word/2018/wordml" xmlns:w16du="http://schemas.microsoft.com/office/word/2023/wordml/word16du" xmlns:w16sdtdh="http://schemas.microsoft.com/office/word/2020/wordml/sdtdatahash" xmlns:w16sdtfl="http://schemas.microsoft.com/office/word/2024/wordml/sdtformatlock" xmlns:w16se="http://schemas.microsoft.com/office/word/2015/wordml/symex" xmlns:wpg="http://schemas.microsoft.com/office/word/2010/wordprocessingGroup" xmlns:wpi="http://schemas.microsoft.com/office/word/2010/wordprocessingInk" xmlns:wne="http://schemas.microsoft.com/office/word/2006/wordml" xmlns:wps="http://schemas.microsoft.com/office/word/2010/wordprocessingShape" mc:Ignorable="w14 w15 w16se w16cid w16 w16cex w16sdtdh w16sdtfl w16du wp14">
-  <w:bookmarkStart w:id="45" w:name="_WNSectionTitle_6"/>
-  <w:bookmarkStart w:id="46" w:name="_WNTabType_5"/>
+  <w:bookmarkStart w:id="46" w:name="_WNSectionTitle_6"/>
+  <w:bookmarkStart w:id="47" w:name="_WNTabType_5"/>
   <w:p>
     <w:pPr>
       <w:pStyle w:val="Kopfzeile"/>
@@ -7770,8 +8924,8 @@
       <w:fldChar w:fldCharType="end"/>
     </w:r>
   </w:p>
-  <w:bookmarkEnd w:id="45"/>
   <w:bookmarkEnd w:id="46"/>
+  <w:bookmarkEnd w:id="47"/>
   <w:p>
     <w:pPr>
       <w:pStyle w:val="Fuzeile"/>
@@ -7811,15 +8965,7 @@
       <w:fldChar w:fldCharType="separate"/>
     </w:r>
     <w:r>
-      <w:t xml:space="preserve">Dokumentation </w:t>
-    </w:r>
-    <w:proofErr w:type="spellStart"/>
-    <w:r>
-      <w:t>Schüler:in</w:t>
-    </w:r>
-    <w:proofErr w:type="spellEnd"/>
-    <w:r>
-      <w:t xml:space="preserve"> 1: </w:t>
+      <w:t xml:space="preserve">Dokumentation Schüler:in 1: </w:t>
     </w:r>
     <w:r>
       <w:rPr>
@@ -7871,15 +9017,7 @@
       <w:fldChar w:fldCharType="separate"/>
     </w:r>
     <w:r>
-      <w:t xml:space="preserve">Dokumentation </w:t>
-    </w:r>
-    <w:proofErr w:type="spellStart"/>
-    <w:r>
-      <w:t>Schüler:in</w:t>
-    </w:r>
-    <w:proofErr w:type="spellEnd"/>
-    <w:r>
-      <w:t xml:space="preserve"> 2: </w:t>
+      <w:t xml:space="preserve">Dokumentation Schüler:in 2: </w:t>
     </w:r>
     <w:r>
       <w:rPr>
@@ -7925,15 +9063,7 @@
       <w:fldChar w:fldCharType="separate"/>
     </w:r>
     <w:r>
-      <w:t xml:space="preserve">Dokumentation </w:t>
-    </w:r>
-    <w:proofErr w:type="spellStart"/>
-    <w:r>
-      <w:t>Schüler:in</w:t>
-    </w:r>
-    <w:proofErr w:type="spellEnd"/>
-    <w:r>
-      <w:t xml:space="preserve"> 2: </w:t>
+      <w:t xml:space="preserve">Dokumentation Schüler:in 2: </w:t>
     </w:r>
     <w:r>
       <w:rPr>
@@ -8680,15 +9810,7 @@
       <w:fldChar w:fldCharType="separate"/>
     </w:r>
     <w:r>
-      <w:t xml:space="preserve">Dokumentation </w:t>
-    </w:r>
-    <w:proofErr w:type="spellStart"/>
-    <w:r>
-      <w:t>Schüler:in</w:t>
-    </w:r>
-    <w:proofErr w:type="spellEnd"/>
-    <w:r>
-      <w:t xml:space="preserve"> 1: </w:t>
+      <w:t xml:space="preserve">Dokumentation Schüler:in 1: </w:t>
     </w:r>
     <w:r>
       <w:rPr>
@@ -10269,6 +11391,241 @@
     </w:lvl>
   </w:abstractNum>
   <w:abstractNum w:abstractNumId="22" w15:restartNumberingAfterBreak="0">
+    <w:nsid w:val="3AB8770F"/>
+    <w:multiLevelType w:val="multilevel"/>
+    <w:tmpl w:val="9F9A5888"/>
+    <w:lvl w:ilvl="0">
+      <w:start w:val="1"/>
+      <w:numFmt w:val="bullet"/>
+      <w:lvlText w:val=""/>
+      <w:lvlJc w:val="left"/>
+      <w:pPr>
+        <w:tabs>
+          <w:tab w:val="num" w:pos="720"/>
+        </w:tabs>
+        <w:ind w:left="720" w:hanging="360"/>
+      </w:pPr>
+      <w:rPr>
+        <w:rFonts w:ascii="Symbol" w:hAnsi="Symbol" w:hint="default"/>
+        <w:sz w:val="20"/>
+      </w:rPr>
+    </w:lvl>
+    <w:lvl w:ilvl="1" w:tentative="1">
+      <w:start w:val="1"/>
+      <w:numFmt w:val="bullet"/>
+      <w:lvlText w:val="o"/>
+      <w:lvlJc w:val="left"/>
+      <w:pPr>
+        <w:tabs>
+          <w:tab w:val="num" w:pos="1440"/>
+        </w:tabs>
+        <w:ind w:left="1440" w:hanging="360"/>
+      </w:pPr>
+      <w:rPr>
+        <w:rFonts w:ascii="Courier New" w:hAnsi="Courier New" w:hint="default"/>
+        <w:sz w:val="20"/>
+      </w:rPr>
+    </w:lvl>
+    <w:lvl w:ilvl="2" w:tentative="1">
+      <w:start w:val="1"/>
+      <w:numFmt w:val="bullet"/>
+      <w:lvlText w:val=""/>
+      <w:lvlJc w:val="left"/>
+      <w:pPr>
+        <w:tabs>
+          <w:tab w:val="num" w:pos="2160"/>
+        </w:tabs>
+        <w:ind w:left="2160" w:hanging="360"/>
+      </w:pPr>
+      <w:rPr>
+        <w:rFonts w:ascii="Wingdings" w:hAnsi="Wingdings" w:hint="default"/>
+        <w:sz w:val="20"/>
+      </w:rPr>
+    </w:lvl>
+    <w:lvl w:ilvl="3" w:tentative="1">
+      <w:start w:val="1"/>
+      <w:numFmt w:val="bullet"/>
+      <w:lvlText w:val=""/>
+      <w:lvlJc w:val="left"/>
+      <w:pPr>
+        <w:tabs>
+          <w:tab w:val="num" w:pos="2880"/>
+        </w:tabs>
+        <w:ind w:left="2880" w:hanging="360"/>
+      </w:pPr>
+      <w:rPr>
+        <w:rFonts w:ascii="Wingdings" w:hAnsi="Wingdings" w:hint="default"/>
+        <w:sz w:val="20"/>
+      </w:rPr>
+    </w:lvl>
+    <w:lvl w:ilvl="4" w:tentative="1">
+      <w:start w:val="1"/>
+      <w:numFmt w:val="bullet"/>
+      <w:lvlText w:val=""/>
+      <w:lvlJc w:val="left"/>
+      <w:pPr>
+        <w:tabs>
+          <w:tab w:val="num" w:pos="3600"/>
+        </w:tabs>
+        <w:ind w:left="3600" w:hanging="360"/>
+      </w:pPr>
+      <w:rPr>
+        <w:rFonts w:ascii="Wingdings" w:hAnsi="Wingdings" w:hint="default"/>
+        <w:sz w:val="20"/>
+      </w:rPr>
+    </w:lvl>
+    <w:lvl w:ilvl="5" w:tentative="1">
+      <w:start w:val="1"/>
+      <w:numFmt w:val="bullet"/>
+      <w:lvlText w:val=""/>
+      <w:lvlJc w:val="left"/>
+      <w:pPr>
+        <w:tabs>
+          <w:tab w:val="num" w:pos="4320"/>
+        </w:tabs>
+        <w:ind w:left="4320" w:hanging="360"/>
+      </w:pPr>
+      <w:rPr>
+        <w:rFonts w:ascii="Wingdings" w:hAnsi="Wingdings" w:hint="default"/>
+        <w:sz w:val="20"/>
+      </w:rPr>
+    </w:lvl>
+    <w:lvl w:ilvl="6" w:tentative="1">
+      <w:start w:val="1"/>
+      <w:numFmt w:val="bullet"/>
+      <w:lvlText w:val=""/>
+      <w:lvlJc w:val="left"/>
+      <w:pPr>
+        <w:tabs>
+          <w:tab w:val="num" w:pos="5040"/>
+        </w:tabs>
+        <w:ind w:left="5040" w:hanging="360"/>
+      </w:pPr>
+      <w:rPr>
+        <w:rFonts w:ascii="Wingdings" w:hAnsi="Wingdings" w:hint="default"/>
+        <w:sz w:val="20"/>
+      </w:rPr>
+    </w:lvl>
+    <w:lvl w:ilvl="7" w:tentative="1">
+      <w:start w:val="1"/>
+      <w:numFmt w:val="bullet"/>
+      <w:lvlText w:val=""/>
+      <w:lvlJc w:val="left"/>
+      <w:pPr>
+        <w:tabs>
+          <w:tab w:val="num" w:pos="5760"/>
+        </w:tabs>
+        <w:ind w:left="5760" w:hanging="360"/>
+      </w:pPr>
+      <w:rPr>
+        <w:rFonts w:ascii="Wingdings" w:hAnsi="Wingdings" w:hint="default"/>
+        <w:sz w:val="20"/>
+      </w:rPr>
+    </w:lvl>
+    <w:lvl w:ilvl="8" w:tentative="1">
+      <w:start w:val="1"/>
+      <w:numFmt w:val="bullet"/>
+      <w:lvlText w:val=""/>
+      <w:lvlJc w:val="left"/>
+      <w:pPr>
+        <w:tabs>
+          <w:tab w:val="num" w:pos="6480"/>
+        </w:tabs>
+        <w:ind w:left="6480" w:hanging="360"/>
+      </w:pPr>
+      <w:rPr>
+        <w:rFonts w:ascii="Wingdings" w:hAnsi="Wingdings" w:hint="default"/>
+        <w:sz w:val="20"/>
+      </w:rPr>
+    </w:lvl>
+  </w:abstractNum>
+  <w:abstractNum w:abstractNumId="23" w15:restartNumberingAfterBreak="0">
+    <w:nsid w:val="3D0D623E"/>
+    <w:multiLevelType w:val="hybridMultilevel"/>
+    <w:tmpl w:val="5726D9C4"/>
+    <w:lvl w:ilvl="0" w:tplc="0C07000F">
+      <w:start w:val="1"/>
+      <w:numFmt w:val="decimal"/>
+      <w:lvlText w:val="%1."/>
+      <w:lvlJc w:val="left"/>
+      <w:pPr>
+        <w:ind w:left="720" w:hanging="360"/>
+      </w:pPr>
+    </w:lvl>
+    <w:lvl w:ilvl="1" w:tplc="0C070019" w:tentative="1">
+      <w:start w:val="1"/>
+      <w:numFmt w:val="lowerLetter"/>
+      <w:lvlText w:val="%2."/>
+      <w:lvlJc w:val="left"/>
+      <w:pPr>
+        <w:ind w:left="1440" w:hanging="360"/>
+      </w:pPr>
+    </w:lvl>
+    <w:lvl w:ilvl="2" w:tplc="0C07001B" w:tentative="1">
+      <w:start w:val="1"/>
+      <w:numFmt w:val="lowerRoman"/>
+      <w:lvlText w:val="%3."/>
+      <w:lvlJc w:val="right"/>
+      <w:pPr>
+        <w:ind w:left="2160" w:hanging="180"/>
+      </w:pPr>
+    </w:lvl>
+    <w:lvl w:ilvl="3" w:tplc="0C07000F" w:tentative="1">
+      <w:start w:val="1"/>
+      <w:numFmt w:val="decimal"/>
+      <w:lvlText w:val="%4."/>
+      <w:lvlJc w:val="left"/>
+      <w:pPr>
+        <w:ind w:left="2880" w:hanging="360"/>
+      </w:pPr>
+    </w:lvl>
+    <w:lvl w:ilvl="4" w:tplc="0C070019" w:tentative="1">
+      <w:start w:val="1"/>
+      <w:numFmt w:val="lowerLetter"/>
+      <w:lvlText w:val="%5."/>
+      <w:lvlJc w:val="left"/>
+      <w:pPr>
+        <w:ind w:left="3600" w:hanging="360"/>
+      </w:pPr>
+    </w:lvl>
+    <w:lvl w:ilvl="5" w:tplc="0C07001B" w:tentative="1">
+      <w:start w:val="1"/>
+      <w:numFmt w:val="lowerRoman"/>
+      <w:lvlText w:val="%6."/>
+      <w:lvlJc w:val="right"/>
+      <w:pPr>
+        <w:ind w:left="4320" w:hanging="180"/>
+      </w:pPr>
+    </w:lvl>
+    <w:lvl w:ilvl="6" w:tplc="0C07000F" w:tentative="1">
+      <w:start w:val="1"/>
+      <w:numFmt w:val="decimal"/>
+      <w:lvlText w:val="%7."/>
+      <w:lvlJc w:val="left"/>
+      <w:pPr>
+        <w:ind w:left="5040" w:hanging="360"/>
+      </w:pPr>
+    </w:lvl>
+    <w:lvl w:ilvl="7" w:tplc="0C070019" w:tentative="1">
+      <w:start w:val="1"/>
+      <w:numFmt w:val="lowerLetter"/>
+      <w:lvlText w:val="%8."/>
+      <w:lvlJc w:val="left"/>
+      <w:pPr>
+        <w:ind w:left="5760" w:hanging="360"/>
+      </w:pPr>
+    </w:lvl>
+    <w:lvl w:ilvl="8" w:tplc="0C07001B" w:tentative="1">
+      <w:start w:val="1"/>
+      <w:numFmt w:val="lowerRoman"/>
+      <w:lvlText w:val="%9."/>
+      <w:lvlJc w:val="right"/>
+      <w:pPr>
+        <w:ind w:left="6480" w:hanging="180"/>
+      </w:pPr>
+    </w:lvl>
+  </w:abstractNum>
+  <w:abstractNum w:abstractNumId="24" w15:restartNumberingAfterBreak="0">
     <w:nsid w:val="3F125070"/>
     <w:multiLevelType w:val="multilevel"/>
     <w:tmpl w:val="D99A9AF0"/>
@@ -10418,7 +11775,7 @@
       </w:rPr>
     </w:lvl>
   </w:abstractNum>
-  <w:abstractNum w:abstractNumId="23" w15:restartNumberingAfterBreak="0">
+  <w:abstractNum w:abstractNumId="25" w15:restartNumberingAfterBreak="0">
     <w:nsid w:val="3F903DDE"/>
     <w:multiLevelType w:val="multilevel"/>
     <w:tmpl w:val="4CC82D88"/>
@@ -10561,7 +11918,7 @@
       </w:rPr>
     </w:lvl>
   </w:abstractNum>
-  <w:abstractNum w:abstractNumId="24" w15:restartNumberingAfterBreak="0">
+  <w:abstractNum w:abstractNumId="26" w15:restartNumberingAfterBreak="0">
     <w:nsid w:val="3FB54BA9"/>
     <w:multiLevelType w:val="multilevel"/>
     <w:tmpl w:val="8F088E4A"/>
@@ -10712,7 +12069,7 @@
       </w:rPr>
     </w:lvl>
   </w:abstractNum>
-  <w:abstractNum w:abstractNumId="25" w15:restartNumberingAfterBreak="0">
+  <w:abstractNum w:abstractNumId="27" w15:restartNumberingAfterBreak="0">
     <w:nsid w:val="49E946B3"/>
     <w:multiLevelType w:val="hybridMultilevel"/>
     <w:tmpl w:val="FE3AA1F8"/>
@@ -10802,7 +12159,7 @@
       </w:pPr>
     </w:lvl>
   </w:abstractNum>
-  <w:abstractNum w:abstractNumId="26" w15:restartNumberingAfterBreak="0">
+  <w:abstractNum w:abstractNumId="28" w15:restartNumberingAfterBreak="0">
     <w:nsid w:val="4EAF5172"/>
     <w:multiLevelType w:val="hybridMultilevel"/>
     <w:tmpl w:val="B00648AE"/>
@@ -10915,7 +12272,7 @@
       </w:rPr>
     </w:lvl>
   </w:abstractNum>
-  <w:abstractNum w:abstractNumId="27" w15:restartNumberingAfterBreak="0">
+  <w:abstractNum w:abstractNumId="29" w15:restartNumberingAfterBreak="0">
     <w:nsid w:val="54382387"/>
     <w:multiLevelType w:val="hybridMultilevel"/>
     <w:tmpl w:val="1786C0DE"/>
@@ -11004,7 +12361,7 @@
       </w:pPr>
     </w:lvl>
   </w:abstractNum>
-  <w:abstractNum w:abstractNumId="28" w15:restartNumberingAfterBreak="0">
+  <w:abstractNum w:abstractNumId="30" w15:restartNumberingAfterBreak="0">
     <w:nsid w:val="59932E95"/>
     <w:multiLevelType w:val="multilevel"/>
     <w:tmpl w:val="0407001D"/>
@@ -11090,7 +12447,7 @@
       </w:pPr>
     </w:lvl>
   </w:abstractNum>
-  <w:abstractNum w:abstractNumId="29" w15:restartNumberingAfterBreak="0">
+  <w:abstractNum w:abstractNumId="31" w15:restartNumberingAfterBreak="0">
     <w:nsid w:val="59A13EF7"/>
     <w:multiLevelType w:val="multilevel"/>
     <w:tmpl w:val="F6D85B04"/>
@@ -11176,7 +12533,7 @@
       </w:pPr>
     </w:lvl>
   </w:abstractNum>
-  <w:abstractNum w:abstractNumId="30" w15:restartNumberingAfterBreak="0">
+  <w:abstractNum w:abstractNumId="32" w15:restartNumberingAfterBreak="0">
     <w:nsid w:val="5B0A5028"/>
     <w:multiLevelType w:val="singleLevel"/>
     <w:tmpl w:val="0407000F"/>
@@ -11193,7 +12550,7 @@
       </w:pPr>
     </w:lvl>
   </w:abstractNum>
-  <w:abstractNum w:abstractNumId="31" w15:restartNumberingAfterBreak="0">
+  <w:abstractNum w:abstractNumId="33" w15:restartNumberingAfterBreak="0">
     <w:nsid w:val="5B994150"/>
     <w:multiLevelType w:val="multilevel"/>
     <w:tmpl w:val="FBC8AF9A"/>
@@ -11282,7 +12639,7 @@
       </w:pPr>
     </w:lvl>
   </w:abstractNum>
-  <w:abstractNum w:abstractNumId="32" w15:restartNumberingAfterBreak="0">
+  <w:abstractNum w:abstractNumId="34" w15:restartNumberingAfterBreak="0">
     <w:nsid w:val="6031004D"/>
     <w:multiLevelType w:val="hybridMultilevel"/>
     <w:tmpl w:val="964201F8"/>
@@ -11395,7 +12752,7 @@
       </w:rPr>
     </w:lvl>
   </w:abstractNum>
-  <w:abstractNum w:abstractNumId="33" w15:restartNumberingAfterBreak="0">
+  <w:abstractNum w:abstractNumId="35" w15:restartNumberingAfterBreak="0">
     <w:nsid w:val="65925381"/>
     <w:multiLevelType w:val="multilevel"/>
     <w:tmpl w:val="78FAADBC"/>
@@ -11536,7 +12893,7 @@
       </w:rPr>
     </w:lvl>
   </w:abstractNum>
-  <w:abstractNum w:abstractNumId="34" w15:restartNumberingAfterBreak="0">
+  <w:abstractNum w:abstractNumId="36" w15:restartNumberingAfterBreak="0">
     <w:nsid w:val="698C702B"/>
     <w:multiLevelType w:val="hybridMultilevel"/>
     <w:tmpl w:val="E396AE0C"/>
@@ -11649,7 +13006,7 @@
       </w:rPr>
     </w:lvl>
   </w:abstractNum>
-  <w:abstractNum w:abstractNumId="35" w15:restartNumberingAfterBreak="0">
+  <w:abstractNum w:abstractNumId="37" w15:restartNumberingAfterBreak="0">
     <w:nsid w:val="69C2155B"/>
     <w:multiLevelType w:val="hybridMultilevel"/>
     <w:tmpl w:val="F768DD10"/>
@@ -11762,7 +13119,7 @@
       </w:rPr>
     </w:lvl>
   </w:abstractNum>
-  <w:abstractNum w:abstractNumId="36" w15:restartNumberingAfterBreak="0">
+  <w:abstractNum w:abstractNumId="38" w15:restartNumberingAfterBreak="0">
     <w:nsid w:val="6A38312C"/>
     <w:multiLevelType w:val="multilevel"/>
     <w:tmpl w:val="31CE235A"/>
@@ -11903,7 +13260,7 @@
       </w:rPr>
     </w:lvl>
   </w:abstractNum>
-  <w:abstractNum w:abstractNumId="37" w15:restartNumberingAfterBreak="0">
+  <w:abstractNum w:abstractNumId="39" w15:restartNumberingAfterBreak="0">
     <w:nsid w:val="6B3E69E2"/>
     <w:multiLevelType w:val="multilevel"/>
     <w:tmpl w:val="DEEA5648"/>
@@ -11989,7 +13346,7 @@
       </w:pPr>
     </w:lvl>
   </w:abstractNum>
-  <w:abstractNum w:abstractNumId="38" w15:restartNumberingAfterBreak="0">
+  <w:abstractNum w:abstractNumId="40" w15:restartNumberingAfterBreak="0">
     <w:nsid w:val="6C4C734B"/>
     <w:multiLevelType w:val="hybridMultilevel"/>
     <w:tmpl w:val="8D3A6C12"/>
@@ -12102,7 +13459,7 @@
       </w:rPr>
     </w:lvl>
   </w:abstractNum>
-  <w:abstractNum w:abstractNumId="39" w15:restartNumberingAfterBreak="0">
+  <w:abstractNum w:abstractNumId="41" w15:restartNumberingAfterBreak="0">
     <w:nsid w:val="7370548F"/>
     <w:multiLevelType w:val="multilevel"/>
     <w:tmpl w:val="04070023"/>
@@ -12217,28 +13574,28 @@
     </w:lvl>
   </w:abstractNum>
   <w:num w:numId="1" w16cid:durableId="1682466367">
-    <w:abstractNumId w:val="31"/>
+    <w:abstractNumId w:val="33"/>
   </w:num>
   <w:num w:numId="2" w16cid:durableId="979386621">
-    <w:abstractNumId w:val="30"/>
+    <w:abstractNumId w:val="32"/>
   </w:num>
   <w:num w:numId="3" w16cid:durableId="469134535">
-    <w:abstractNumId w:val="25"/>
+    <w:abstractNumId w:val="27"/>
   </w:num>
   <w:num w:numId="4" w16cid:durableId="173806004">
-    <w:abstractNumId w:val="34"/>
+    <w:abstractNumId w:val="36"/>
   </w:num>
   <w:num w:numId="5" w16cid:durableId="1389453349">
-    <w:abstractNumId w:val="27"/>
+    <w:abstractNumId w:val="29"/>
   </w:num>
   <w:num w:numId="6" w16cid:durableId="1723366272">
-    <w:abstractNumId w:val="36"/>
+    <w:abstractNumId w:val="38"/>
   </w:num>
   <w:num w:numId="7" w16cid:durableId="754014616">
     <w:abstractNumId w:val="18"/>
   </w:num>
   <w:num w:numId="8" w16cid:durableId="352923649">
-    <w:abstractNumId w:val="29"/>
+    <w:abstractNumId w:val="31"/>
   </w:num>
   <w:num w:numId="9" w16cid:durableId="1642997501">
     <w:abstractNumId w:val="16"/>
@@ -12515,10 +13872,10 @@
     </w:lvlOverride>
   </w:num>
   <w:num w:numId="19" w16cid:durableId="1125733394">
-    <w:abstractNumId w:val="23"/>
+    <w:abstractNumId w:val="25"/>
   </w:num>
   <w:num w:numId="20" w16cid:durableId="1207987724">
-    <w:abstractNumId w:val="22"/>
+    <w:abstractNumId w:val="24"/>
   </w:num>
   <w:num w:numId="21" w16cid:durableId="133300681">
     <w:abstractNumId w:val="12"/>
@@ -12527,13 +13884,13 @@
     <w:abstractNumId w:val="19"/>
   </w:num>
   <w:num w:numId="23" w16cid:durableId="1125929960">
-    <w:abstractNumId w:val="37"/>
+    <w:abstractNumId w:val="39"/>
   </w:num>
   <w:num w:numId="24" w16cid:durableId="1005136826">
     <w:abstractNumId w:val="21"/>
   </w:num>
   <w:num w:numId="25" w16cid:durableId="859274380">
-    <w:abstractNumId w:val="28"/>
+    <w:abstractNumId w:val="30"/>
   </w:num>
   <w:num w:numId="26" w16cid:durableId="1680693880">
     <w:abstractNumId w:val="19"/>
@@ -12596,7 +13953,7 @@
     </w:lvlOverride>
   </w:num>
   <w:num w:numId="28" w16cid:durableId="1163859535">
-    <w:abstractNumId w:val="33"/>
+    <w:abstractNumId w:val="35"/>
   </w:num>
   <w:num w:numId="29" w16cid:durableId="468790031">
     <w:abstractNumId w:val="17"/>
@@ -12771,7 +14128,7 @@
     <w:abstractNumId w:val="13"/>
   </w:num>
   <w:num w:numId="32" w16cid:durableId="271477538">
-    <w:abstractNumId w:val="24"/>
+    <w:abstractNumId w:val="26"/>
   </w:num>
   <w:num w:numId="33" w16cid:durableId="78523519">
     <w:abstractNumId w:val="10"/>
@@ -12801,25 +14158,31 @@
     <w:abstractNumId w:val="14"/>
   </w:num>
   <w:num w:numId="42" w16cid:durableId="1339389595">
-    <w:abstractNumId w:val="39"/>
+    <w:abstractNumId w:val="41"/>
   </w:num>
   <w:num w:numId="43" w16cid:durableId="49812763">
     <w:abstractNumId w:val="5"/>
   </w:num>
   <w:num w:numId="44" w16cid:durableId="2009938172">
-    <w:abstractNumId w:val="35"/>
+    <w:abstractNumId w:val="37"/>
   </w:num>
   <w:num w:numId="45" w16cid:durableId="737749213">
-    <w:abstractNumId w:val="32"/>
+    <w:abstractNumId w:val="34"/>
   </w:num>
   <w:num w:numId="46" w16cid:durableId="933516446">
-    <w:abstractNumId w:val="38"/>
+    <w:abstractNumId w:val="40"/>
   </w:num>
   <w:num w:numId="47" w16cid:durableId="535124869">
-    <w:abstractNumId w:val="26"/>
+    <w:abstractNumId w:val="28"/>
   </w:num>
   <w:num w:numId="48" w16cid:durableId="413750268">
     <w:abstractNumId w:val="15"/>
+  </w:num>
+  <w:num w:numId="49" w16cid:durableId="1995572578">
+    <w:abstractNumId w:val="23"/>
+  </w:num>
+  <w:num w:numId="50" w16cid:durableId="1564366840">
+    <w:abstractNumId w:val="22"/>
   </w:num>
 </w:numbering>
 </file>
@@ -14015,6 +15378,7 @@
   <w:style w:type="character" w:styleId="Hervorhebung">
     <w:name w:val="Emphasis"/>
     <w:basedOn w:val="Absatz-Standardschriftart"/>
+    <w:uiPriority w:val="20"/>
     <w:qFormat/>
     <w:rsid w:val="005312DC"/>
     <w:rPr>
@@ -14315,6 +15679,7 @@
   <w:style w:type="character" w:styleId="HTMLCode">
     <w:name w:val="HTML Code"/>
     <w:basedOn w:val="Absatz-Standardschriftart"/>
+    <w:uiPriority w:val="99"/>
     <w:semiHidden/>
     <w:rsid w:val="005312DC"/>
     <w:rPr>
@@ -14424,6 +15789,7 @@
   <w:style w:type="character" w:styleId="Fett">
     <w:name w:val="Strong"/>
     <w:basedOn w:val="Absatz-Standardschriftart"/>
+    <w:uiPriority w:val="22"/>
     <w:qFormat/>
     <w:rsid w:val="005312DC"/>
     <w:rPr>
@@ -14707,6 +16073,7 @@
   <w:style w:type="paragraph" w:styleId="StandardWeb">
     <w:name w:val="Normal (Web)"/>
     <w:basedOn w:val="Standard"/>
+    <w:uiPriority w:val="99"/>
     <w:semiHidden/>
     <w:rsid w:val="005312DC"/>
     <w:rPr>
@@ -14909,6 +16276,82 @@
       </w:tabs>
       <w:ind w:left="384" w:hanging="384"/>
     </w:pPr>
+  </w:style>
+  <w:style w:type="table" w:styleId="TabellemithellemGitternetz">
+    <w:name w:val="Grid Table Light"/>
+    <w:basedOn w:val="NormaleTabelle"/>
+    <w:uiPriority w:val="40"/>
+    <w:rsid w:val="00B5441F"/>
+    <w:tblPr>
+      <w:tblBorders>
+        <w:top w:val="single" w:sz="4" w:space="0" w:color="BFBFBF" w:themeColor="background1" w:themeShade="BF"/>
+        <w:left w:val="single" w:sz="4" w:space="0" w:color="BFBFBF" w:themeColor="background1" w:themeShade="BF"/>
+        <w:bottom w:val="single" w:sz="4" w:space="0" w:color="BFBFBF" w:themeColor="background1" w:themeShade="BF"/>
+        <w:right w:val="single" w:sz="4" w:space="0" w:color="BFBFBF" w:themeColor="background1" w:themeShade="BF"/>
+        <w:insideH w:val="single" w:sz="4" w:space="0" w:color="BFBFBF" w:themeColor="background1" w:themeShade="BF"/>
+        <w:insideV w:val="single" w:sz="4" w:space="0" w:color="BFBFBF" w:themeColor="background1" w:themeShade="BF"/>
+      </w:tblBorders>
+    </w:tblPr>
+  </w:style>
+  <w:style w:type="table" w:styleId="EinfacheTabelle1">
+    <w:name w:val="Plain Table 1"/>
+    <w:basedOn w:val="NormaleTabelle"/>
+    <w:uiPriority w:val="41"/>
+    <w:rsid w:val="00B5441F"/>
+    <w:tblPr>
+      <w:tblStyleRowBandSize w:val="1"/>
+      <w:tblStyleColBandSize w:val="1"/>
+      <w:tblBorders>
+        <w:top w:val="single" w:sz="4" w:space="0" w:color="BFBFBF" w:themeColor="background1" w:themeShade="BF"/>
+        <w:left w:val="single" w:sz="4" w:space="0" w:color="BFBFBF" w:themeColor="background1" w:themeShade="BF"/>
+        <w:bottom w:val="single" w:sz="4" w:space="0" w:color="BFBFBF" w:themeColor="background1" w:themeShade="BF"/>
+        <w:right w:val="single" w:sz="4" w:space="0" w:color="BFBFBF" w:themeColor="background1" w:themeShade="BF"/>
+        <w:insideH w:val="single" w:sz="4" w:space="0" w:color="BFBFBF" w:themeColor="background1" w:themeShade="BF"/>
+        <w:insideV w:val="single" w:sz="4" w:space="0" w:color="BFBFBF" w:themeColor="background1" w:themeShade="BF"/>
+      </w:tblBorders>
+    </w:tblPr>
+    <w:tblStylePr w:type="firstRow">
+      <w:rPr>
+        <w:b/>
+        <w:bCs/>
+      </w:rPr>
+    </w:tblStylePr>
+    <w:tblStylePr w:type="lastRow">
+      <w:rPr>
+        <w:b/>
+        <w:bCs/>
+      </w:rPr>
+      <w:tblPr/>
+      <w:tcPr>
+        <w:tcBorders>
+          <w:top w:val="double" w:sz="4" w:space="0" w:color="BFBFBF" w:themeColor="background1" w:themeShade="BF"/>
+        </w:tcBorders>
+      </w:tcPr>
+    </w:tblStylePr>
+    <w:tblStylePr w:type="firstCol">
+      <w:rPr>
+        <w:b/>
+        <w:bCs/>
+      </w:rPr>
+    </w:tblStylePr>
+    <w:tblStylePr w:type="lastCol">
+      <w:rPr>
+        <w:b/>
+        <w:bCs/>
+      </w:rPr>
+    </w:tblStylePr>
+    <w:tblStylePr w:type="band1Vert">
+      <w:tblPr/>
+      <w:tcPr>
+        <w:shd w:val="clear" w:color="auto" w:fill="F2F2F2" w:themeFill="background1" w:themeFillShade="F2"/>
+      </w:tcPr>
+    </w:tblStylePr>
+    <w:tblStylePr w:type="band1Horz">
+      <w:tblPr/>
+      <w:tcPr>
+        <w:shd w:val="clear" w:color="auto" w:fill="F2F2F2" w:themeFill="background1" w:themeFillShade="F2"/>
+      </w:tcPr>
+    </w:tblStylePr>
   </w:style>
 </w:styles>
 </file>
@@ -15197,16 +16640,15 @@
 </file>
 
 <file path=customXml/item1.xml><?xml version="1.0" encoding="utf-8"?>
-<p:properties xmlns:p="http://schemas.microsoft.com/office/2006/metadata/properties" xmlns:xsi="http://www.w3.org/2001/XMLSchema-instance" xmlns:pc="http://schemas.microsoft.com/office/infopath/2007/PartnerControls">
-  <documentManagement/>
-</p:properties>
+<?mso-contentType ?>
+<FormTemplates xmlns="http://schemas.microsoft.com/sharepoint/v3/contenttype/forms">
+  <Display>DocumentLibraryForm</Display>
+  <Edit>DocumentLibraryForm</Edit>
+  <New>DocumentLibraryForm</New>
+</FormTemplates>
 </file>
 
 <file path=customXml/item2.xml><?xml version="1.0" encoding="utf-8"?>
-<b:Sources xmlns:b="http://schemas.openxmlformats.org/officeDocument/2006/bibliography" xmlns="http://schemas.openxmlformats.org/officeDocument/2006/bibliography" SelectedStyle="\APASixthEditionOfficeOnline.xsl" StyleName="APA" Version="6"/>
-</file>
-
-<file path=customXml/item3.xml><?xml version="1.0" encoding="utf-8"?>
 <ct:contentTypeSchema xmlns:ct="http://schemas.microsoft.com/office/2006/metadata/contentType" xmlns:ma="http://schemas.microsoft.com/office/2006/metadata/properties/metaAttributes" ct:_="" ma:_="" ma:contentTypeName="Dokument" ma:contentTypeID="0x01010025C71E9534E21E4A9F2CF33BA7DCE92D" ma:contentTypeVersion="3" ma:contentTypeDescription="Ein neues Dokument erstellen." ma:contentTypeScope="" ma:versionID="32b9bbdf2bbf4e0fb27a426421665337">
   <xsd:schema xmlns:xsd="http://www.w3.org/2001/XMLSchema" xmlns:xs="http://www.w3.org/2001/XMLSchema" xmlns:p="http://schemas.microsoft.com/office/2006/metadata/properties" xmlns:ns2="5a9e9855-01b6-487f-b294-67c59083cc31" targetNamespace="http://schemas.microsoft.com/office/2006/metadata/properties" ma:root="true" ma:fieldsID="ec87b9b32475f90c9dbf7ae918480825" ns2:_="">
     <xsd:import namespace="5a9e9855-01b6-487f-b294-67c59083cc31"/>
@@ -15344,33 +16786,25 @@
 </ct:contentTypeSchema>
 </file>
 
+<file path=customXml/item3.xml><?xml version="1.0" encoding="utf-8"?>
+<p:properties xmlns:p="http://schemas.microsoft.com/office/2006/metadata/properties" xmlns:xsi="http://www.w3.org/2001/XMLSchema-instance" xmlns:pc="http://schemas.microsoft.com/office/infopath/2007/PartnerControls">
+  <documentManagement/>
+</p:properties>
+</file>
+
 <file path=customXml/item4.xml><?xml version="1.0" encoding="utf-8"?>
-<?mso-contentType ?>
-<FormTemplates xmlns="http://schemas.microsoft.com/sharepoint/v3/contenttype/forms">
-  <Display>DocumentLibraryForm</Display>
-  <Edit>DocumentLibraryForm</Edit>
-  <New>DocumentLibraryForm</New>
-</FormTemplates>
+<b:Sources xmlns:b="http://schemas.openxmlformats.org/officeDocument/2006/bibliography" xmlns="http://schemas.openxmlformats.org/officeDocument/2006/bibliography" SelectedStyle="\IEEE2006OfficeOnline.xsl" StyleName="IEEE" Version="2006"/>
 </file>
 
 <file path=customXml/itemProps1.xml><?xml version="1.0" encoding="utf-8"?>
-<ds:datastoreItem xmlns:ds="http://schemas.openxmlformats.org/officeDocument/2006/customXml" ds:itemID="{CE199482-6225-420D-8982-84EA3B0C446C}">
+<ds:datastoreItem xmlns:ds="http://schemas.openxmlformats.org/officeDocument/2006/customXml" ds:itemID="{6A655C0C-F4A3-4931-9F7F-84CBD61DCE8F}">
   <ds:schemaRefs>
-    <ds:schemaRef ds:uri="http://schemas.microsoft.com/office/2006/metadata/properties"/>
-    <ds:schemaRef ds:uri="http://schemas.microsoft.com/office/infopath/2007/PartnerControls"/>
+    <ds:schemaRef ds:uri="http://schemas.microsoft.com/sharepoint/v3/contenttype/forms"/>
   </ds:schemaRefs>
 </ds:datastoreItem>
 </file>
 
 <file path=customXml/itemProps2.xml><?xml version="1.0" encoding="utf-8"?>
-<ds:datastoreItem xmlns:ds="http://schemas.openxmlformats.org/officeDocument/2006/customXml" ds:itemID="{01D51A4F-7BE7-46DF-A7D0-BDB91C1C49A3}">
-  <ds:schemaRefs>
-    <ds:schemaRef ds:uri="http://schemas.openxmlformats.org/officeDocument/2006/bibliography"/>
-  </ds:schemaRefs>
-</ds:datastoreItem>
-</file>
-
-<file path=customXml/itemProps3.xml><?xml version="1.0" encoding="utf-8"?>
 <ds:datastoreItem xmlns:ds="http://schemas.openxmlformats.org/officeDocument/2006/customXml" ds:itemID="{4B023D59-82BC-4D0F-A651-C98E01C1F15C}">
   <ds:schemaRefs>
     <ds:schemaRef ds:uri="http://schemas.microsoft.com/office/2006/metadata/contentType"/>
@@ -15388,10 +16822,19 @@
 </ds:datastoreItem>
 </file>
 
+<file path=customXml/itemProps3.xml><?xml version="1.0" encoding="utf-8"?>
+<ds:datastoreItem xmlns:ds="http://schemas.openxmlformats.org/officeDocument/2006/customXml" ds:itemID="{CE199482-6225-420D-8982-84EA3B0C446C}">
+  <ds:schemaRefs>
+    <ds:schemaRef ds:uri="http://schemas.microsoft.com/office/2006/metadata/properties"/>
+    <ds:schemaRef ds:uri="http://schemas.microsoft.com/office/infopath/2007/PartnerControls"/>
+  </ds:schemaRefs>
+</ds:datastoreItem>
+</file>
+
 <file path=customXml/itemProps4.xml><?xml version="1.0" encoding="utf-8"?>
-<ds:datastoreItem xmlns:ds="http://schemas.openxmlformats.org/officeDocument/2006/customXml" ds:itemID="{6A655C0C-F4A3-4931-9F7F-84CBD61DCE8F}">
+<ds:datastoreItem xmlns:ds="http://schemas.openxmlformats.org/officeDocument/2006/customXml" ds:itemID="{9FB2A5D4-A8D9-4E9C-893C-E79B19A4160D}">
   <ds:schemaRefs>
-    <ds:schemaRef ds:uri="http://schemas.microsoft.com/sharepoint/v3/contenttype/forms"/>
+    <ds:schemaRef ds:uri="http://schemas.openxmlformats.org/officeDocument/2006/bibliography"/>
   </ds:schemaRefs>
 </ds:datastoreItem>
 </file>
</xml_diff>